<commit_message>
Inclusão de icones e atualização de documentação
</commit_message>
<xml_diff>
--- a/Documentação/Referências.docx
+++ b/Documentação/Referências.docx
@@ -2294,30 +2294,14 @@
                   <w:rFonts w:cs="Arial"/>
                   <w:shd w:val="clear" w:color="auto" w:fill="FFFFFF"/>
                 </w:rPr>
-                <w:t xml:space="preserve">Pós-Graduação </w:t>
-              </w:r>
-              <w:proofErr w:type="gramStart"/>
+                <w:t>Pós-Graduação em  E</w:t>
+              </w:r>
               <w:r>
                 <w:rPr>
                   <w:rFonts w:cs="Arial"/>
                   <w:shd w:val="clear" w:color="auto" w:fill="FFFFFF"/>
                 </w:rPr>
-                <w:t>em  E</w:t>
-              </w:r>
-              <w:r>
-                <w:rPr>
-                  <w:rFonts w:cs="Arial"/>
-                  <w:shd w:val="clear" w:color="auto" w:fill="FFFFFF"/>
-                </w:rPr>
-                <w:t>ngenharia</w:t>
-              </w:r>
-              <w:proofErr w:type="gramEnd"/>
-              <w:r>
-                <w:rPr>
-                  <w:rFonts w:cs="Arial"/>
-                  <w:shd w:val="clear" w:color="auto" w:fill="FFFFFF"/>
-                </w:rPr>
-                <w:t xml:space="preserve"> de Produção, Universidade Federal de Santa Catarina, Florianópolis, 2000.</w:t>
+                <w:t>ngenharia de Produção, Universidade Federal de Santa Catarina, Florianópolis, 2000.</w:t>
               </w:r>
               <w:r>
                 <w:rPr>
@@ -2355,10 +2339,7 @@
                 <w:t>, Lisboa, v. 2, n. INDEB-ISCTE, p. 2-17, 1994.</w:t>
               </w:r>
             </w:p>
-            <w:p>
-              <w:bookmarkStart w:id="2" w:name="_GoBack"/>
-              <w:bookmarkEnd w:id="2"/>
-            </w:p>
+            <w:p/>
             <w:p>
               <w:pPr>
                 <w:pStyle w:val="Bibliografia"/>
@@ -6879,15 +6860,4170 @@
     <w:p>
       <w:pPr>
         <w:rPr>
-          <w:rFonts w:cs="Arial"/>
-        </w:rPr>
-      </w:pPr>
-      <w:r>
-        <w:rPr>
           <w:noProof/>
           <w:lang w:eastAsia="pt-BR"/>
         </w:rPr>
+      </w:pPr>
+      <w:r>
+        <w:rPr>
+          <w:noProof/>
+          <w:lang w:eastAsia="pt-BR"/>
+        </w:rPr>
         <w:fldChar w:fldCharType="end"/>
+      </w:r>
+    </w:p>
+    <w:p>
+      <w:pPr>
+        <w:rPr>
+          <w:noProof/>
+          <w:lang w:eastAsia="pt-BR"/>
+        </w:rPr>
+      </w:pPr>
+    </w:p>
+    <w:p>
+      <w:pPr>
+        <w:spacing w:after="160" w:line="259" w:lineRule="auto"/>
+        <w:jc w:val="left"/>
+        <w:rPr>
+          <w:noProof/>
+          <w:lang w:eastAsia="pt-BR"/>
+        </w:rPr>
+      </w:pPr>
+      <w:r>
+        <w:rPr>
+          <w:noProof/>
+          <w:lang w:eastAsia="pt-BR"/>
+        </w:rPr>
+        <w:br w:type="page"/>
+      </w:r>
+    </w:p>
+    <w:p>
+      <w:pPr>
+        <w:pStyle w:val="Ttulo1"/>
+        <w:numPr>
+          <w:ilvl w:val="0"/>
+          <w:numId w:val="0"/>
+        </w:numPr>
+        <w:jc w:val="center"/>
+      </w:pPr>
+      <w:bookmarkStart w:id="2" w:name="_Ref450650512"/>
+      <w:bookmarkStart w:id="3" w:name="_Ref450650599"/>
+      <w:bookmarkStart w:id="4" w:name="_Toc453317333"/>
+      <w:bookmarkStart w:id="5" w:name="_Toc453577868"/>
+      <w:r>
+        <w:lastRenderedPageBreak/>
+        <w:t>Apêndic</w:t>
+      </w:r>
+      <w:r>
+        <w:t>e A</w:t>
+      </w:r>
+      <w:bookmarkEnd w:id="2"/>
+      <w:bookmarkEnd w:id="3"/>
+      <w:bookmarkEnd w:id="4"/>
+      <w:bookmarkEnd w:id="5"/>
+    </w:p>
+    <w:p>
+      <w:pPr>
+        <w:spacing w:after="160" w:line="259" w:lineRule="auto"/>
+        <w:jc w:val="center"/>
+        <w:rPr>
+          <w:b/>
+        </w:rPr>
+      </w:pPr>
+      <w:r>
+        <w:rPr>
+          <w:b/>
+        </w:rPr>
+        <w:t>Entrevista com</w:t>
+      </w:r>
+      <w:r>
+        <w:rPr>
+          <w:b/>
+        </w:rPr>
+        <w:t xml:space="preserve"> a</w:t>
+      </w:r>
+      <w:r>
+        <w:rPr>
+          <w:b/>
+        </w:rPr>
+        <w:t xml:space="preserve"> </w:t>
+      </w:r>
+      <w:proofErr w:type="spellStart"/>
+      <w:r>
+        <w:rPr>
+          <w:b/>
+        </w:rPr>
+        <w:t>c</w:t>
+      </w:r>
+      <w:r>
+        <w:rPr>
+          <w:b/>
+        </w:rPr>
+        <w:t>ronometrista</w:t>
+      </w:r>
+      <w:proofErr w:type="spellEnd"/>
+      <w:r>
+        <w:rPr>
+          <w:b/>
+        </w:rPr>
+        <w:t xml:space="preserve"> Tânia Lopes</w:t>
+      </w:r>
+    </w:p>
+    <w:p>
+      <w:pPr>
+        <w:spacing w:after="160" w:line="259" w:lineRule="auto"/>
+        <w:jc w:val="left"/>
+      </w:pPr>
+    </w:p>
+    <w:p>
+      <w:pPr>
+        <w:rPr>
+          <w:rFonts w:cs="Arial"/>
+          <w:szCs w:val="24"/>
+        </w:rPr>
+      </w:pPr>
+      <w:r>
+        <w:rPr>
+          <w:rFonts w:cs="Arial"/>
+          <w:szCs w:val="24"/>
+        </w:rPr>
+        <w:t xml:space="preserve">Temas abordados: </w:t>
+      </w:r>
+      <w:r>
+        <w:rPr>
+          <w:rFonts w:cs="Arial"/>
+          <w:szCs w:val="24"/>
+        </w:rPr>
+        <w:t xml:space="preserve">Cronometria e </w:t>
+      </w:r>
+      <w:proofErr w:type="spellStart"/>
+      <w:r>
+        <w:rPr>
+          <w:rFonts w:cs="Arial"/>
+          <w:szCs w:val="24"/>
+        </w:rPr>
+        <w:t>c</w:t>
+      </w:r>
+      <w:r>
+        <w:rPr>
+          <w:rFonts w:cs="Arial"/>
+          <w:szCs w:val="24"/>
+        </w:rPr>
+        <w:t>ronoanálise</w:t>
+      </w:r>
+      <w:proofErr w:type="spellEnd"/>
+    </w:p>
+    <w:p>
+      <w:pPr>
+        <w:rPr>
+          <w:rFonts w:cs="Arial"/>
+          <w:szCs w:val="24"/>
+        </w:rPr>
+      </w:pPr>
+      <w:r>
+        <w:rPr>
+          <w:rFonts w:cs="Arial"/>
+          <w:szCs w:val="24"/>
+        </w:rPr>
+        <w:t xml:space="preserve">Objetivo: Entender o processo de cronometria e </w:t>
+      </w:r>
+      <w:proofErr w:type="spellStart"/>
+      <w:r>
+        <w:rPr>
+          <w:rFonts w:cs="Arial"/>
+          <w:szCs w:val="24"/>
+        </w:rPr>
+        <w:t>cronoanálise</w:t>
+      </w:r>
+      <w:proofErr w:type="spellEnd"/>
+      <w:r>
+        <w:rPr>
+          <w:rFonts w:cs="Arial"/>
+          <w:szCs w:val="24"/>
+        </w:rPr>
+        <w:t>;</w:t>
+      </w:r>
+    </w:p>
+    <w:p>
+      <w:pPr>
+        <w:rPr>
+          <w:rFonts w:cs="Arial"/>
+          <w:szCs w:val="24"/>
+        </w:rPr>
+      </w:pPr>
+      <w:r>
+        <w:rPr>
+          <w:rFonts w:cs="Arial"/>
+          <w:szCs w:val="24"/>
+        </w:rPr>
+        <w:t>Entrevistado: Tânia Lopes da Silva</w:t>
+      </w:r>
+    </w:p>
+    <w:p>
+      <w:pPr>
+        <w:rPr>
+          <w:rFonts w:cs="Arial"/>
+          <w:szCs w:val="24"/>
+        </w:rPr>
+      </w:pPr>
+      <w:r>
+        <w:rPr>
+          <w:rFonts w:cs="Arial"/>
+          <w:szCs w:val="24"/>
+        </w:rPr>
+        <w:t>Data: 05-10-2015</w:t>
+      </w:r>
+    </w:p>
+    <w:p>
+      <w:pPr>
+        <w:spacing w:after="160" w:line="259" w:lineRule="auto"/>
+        <w:jc w:val="left"/>
+        <w:rPr>
+          <w:rFonts w:cs="Arial"/>
+          <w:b/>
+          <w:szCs w:val="24"/>
+        </w:rPr>
+      </w:pPr>
+    </w:p>
+    <w:p>
+      <w:pPr>
+        <w:spacing w:after="160" w:line="259" w:lineRule="auto"/>
+        <w:jc w:val="left"/>
+        <w:rPr>
+          <w:rFonts w:cs="Arial"/>
+          <w:b/>
+          <w:szCs w:val="24"/>
+        </w:rPr>
+      </w:pPr>
+      <w:r>
+        <w:rPr>
+          <w:rFonts w:cs="Arial"/>
+          <w:b/>
+          <w:szCs w:val="24"/>
+        </w:rPr>
+        <w:t>O que é cronometragem</w:t>
+      </w:r>
+      <w:r>
+        <w:rPr>
+          <w:rFonts w:cs="Arial"/>
+          <w:b/>
+          <w:szCs w:val="24"/>
+        </w:rPr>
+        <w:t xml:space="preserve"> e </w:t>
+      </w:r>
+      <w:proofErr w:type="spellStart"/>
+      <w:r>
+        <w:rPr>
+          <w:rFonts w:cs="Arial"/>
+          <w:b/>
+          <w:szCs w:val="24"/>
+        </w:rPr>
+        <w:t>cronoanálise</w:t>
+      </w:r>
+      <w:proofErr w:type="spellEnd"/>
+      <w:r>
+        <w:rPr>
+          <w:rFonts w:cs="Arial"/>
+          <w:b/>
+          <w:szCs w:val="24"/>
+        </w:rPr>
+        <w:t>?</w:t>
+      </w:r>
+      <w:r>
+        <w:rPr>
+          <w:rFonts w:cs="Arial"/>
+          <w:b/>
+          <w:szCs w:val="24"/>
+        </w:rPr>
+        <w:t xml:space="preserve"> Como elas se relacionam na indústria de confecção?</w:t>
+      </w:r>
+    </w:p>
+    <w:p>
+      <w:pPr>
+        <w:spacing w:after="160" w:line="259" w:lineRule="auto"/>
+        <w:jc w:val="left"/>
+        <w:rPr>
+          <w:rFonts w:cs="Arial"/>
+          <w:b/>
+          <w:szCs w:val="24"/>
+        </w:rPr>
+      </w:pPr>
+    </w:p>
+    <w:p>
+      <w:pPr>
+        <w:spacing w:after="160" w:line="259" w:lineRule="auto"/>
+        <w:jc w:val="left"/>
+        <w:rPr>
+          <w:rFonts w:cs="Arial"/>
+          <w:b/>
+          <w:szCs w:val="24"/>
+        </w:rPr>
+      </w:pPr>
+    </w:p>
+    <w:p>
+      <w:pPr>
+        <w:spacing w:after="160" w:line="259" w:lineRule="auto"/>
+        <w:jc w:val="left"/>
+        <w:rPr>
+          <w:rFonts w:cs="Arial"/>
+          <w:b/>
+          <w:szCs w:val="24"/>
+        </w:rPr>
+      </w:pPr>
+      <w:r>
+        <w:rPr>
+          <w:rFonts w:cs="Arial"/>
+          <w:b/>
+          <w:szCs w:val="24"/>
+        </w:rPr>
+        <w:t xml:space="preserve">Como é feito o processo de </w:t>
+      </w:r>
+      <w:r>
+        <w:rPr>
+          <w:rFonts w:cs="Arial"/>
+          <w:b/>
+          <w:szCs w:val="24"/>
+        </w:rPr>
+        <w:t xml:space="preserve">cronometragem e </w:t>
+      </w:r>
+      <w:proofErr w:type="spellStart"/>
+      <w:r>
+        <w:rPr>
+          <w:rFonts w:cs="Arial"/>
+          <w:b/>
+          <w:szCs w:val="24"/>
+        </w:rPr>
+        <w:t>cronoanálise</w:t>
+      </w:r>
+      <w:proofErr w:type="spellEnd"/>
+      <w:r>
+        <w:rPr>
+          <w:rFonts w:cs="Arial"/>
+          <w:b/>
+          <w:szCs w:val="24"/>
+        </w:rPr>
+        <w:t>?</w:t>
+      </w:r>
+    </w:p>
+    <w:p>
+      <w:pPr>
+        <w:rPr>
+          <w:rFonts w:cs="Arial"/>
+          <w:szCs w:val="24"/>
+        </w:rPr>
+      </w:pPr>
+      <w:r>
+        <w:rPr>
+          <w:rFonts w:cs="Arial"/>
+          <w:szCs w:val="24"/>
+        </w:rPr>
+        <w:t xml:space="preserve">Para o processo de </w:t>
+      </w:r>
+      <w:proofErr w:type="spellStart"/>
+      <w:r>
+        <w:rPr>
+          <w:rFonts w:cs="Arial"/>
+          <w:szCs w:val="24"/>
+        </w:rPr>
+        <w:t>cronoanálise</w:t>
+      </w:r>
+      <w:proofErr w:type="spellEnd"/>
+      <w:r>
+        <w:rPr>
+          <w:rFonts w:cs="Arial"/>
+          <w:szCs w:val="24"/>
+        </w:rPr>
+        <w:t xml:space="preserve">, primeiro espero uma ordem de produção com aquela operação que quero medir. Cada ordem de produção é referente a um produto, ou referência, como chamamos na empresa. Para o processo de cronometragem, me dirijo até o operador responsável e peço </w:t>
+      </w:r>
+      <w:proofErr w:type="gramStart"/>
+      <w:r>
+        <w:rPr>
+          <w:rFonts w:cs="Arial"/>
+          <w:szCs w:val="24"/>
+        </w:rPr>
+        <w:t>pra</w:t>
+      </w:r>
+      <w:proofErr w:type="gramEnd"/>
+      <w:r>
+        <w:rPr>
+          <w:rFonts w:cs="Arial"/>
+          <w:szCs w:val="24"/>
+        </w:rPr>
+        <w:t xml:space="preserve"> que ele faça a operação por uma quantidade de vezes, normalmente dez. </w:t>
+      </w:r>
+    </w:p>
+    <w:p>
+      <w:pPr>
+        <w:rPr>
+          <w:rFonts w:cs="Arial"/>
+          <w:color w:val="FF0000"/>
+          <w:szCs w:val="24"/>
+          <w:u w:val="single"/>
+        </w:rPr>
+      </w:pPr>
+      <w:r>
+        <w:rPr>
+          <w:rFonts w:cs="Arial"/>
+          <w:szCs w:val="24"/>
+        </w:rPr>
+        <w:t xml:space="preserve">Concluído o processo de cronometragem, exporto os dados para o sistema principal da produção. </w:t>
+      </w:r>
+    </w:p>
+    <w:p>
+      <w:pPr>
+        <w:spacing w:after="160" w:line="259" w:lineRule="auto"/>
+        <w:jc w:val="left"/>
+      </w:pPr>
+    </w:p>
+    <w:p>
+      <w:pPr>
+        <w:spacing w:after="160" w:line="259" w:lineRule="auto"/>
+        <w:jc w:val="left"/>
+        <w:rPr>
+          <w:rFonts w:cs="Arial"/>
+          <w:b/>
+          <w:szCs w:val="24"/>
+        </w:rPr>
+      </w:pPr>
+      <w:r>
+        <w:rPr>
+          <w:rFonts w:cs="Arial"/>
+          <w:b/>
+          <w:szCs w:val="24"/>
+        </w:rPr>
+        <w:t>Quais os requisitos mínimos para que o processo seja válido?</w:t>
+      </w:r>
+    </w:p>
+    <w:p>
+      <w:pPr>
+        <w:rPr>
+          <w:rFonts w:cs="Arial"/>
+          <w:szCs w:val="24"/>
+        </w:rPr>
+      </w:pPr>
+      <w:r>
+        <w:rPr>
+          <w:rFonts w:cs="Arial"/>
+          <w:szCs w:val="24"/>
+        </w:rPr>
+        <w:t>Não deve haver interferências no processo de cronometragem, caso haja, o tempo da batida fica inválido, sendo necessário medir novamente.</w:t>
+      </w:r>
+    </w:p>
+    <w:p>
+      <w:pPr>
+        <w:spacing w:after="160" w:line="259" w:lineRule="auto"/>
+        <w:jc w:val="left"/>
+        <w:rPr>
+          <w:rFonts w:cs="Arial"/>
+          <w:b/>
+          <w:szCs w:val="24"/>
+        </w:rPr>
+      </w:pPr>
+    </w:p>
+    <w:p>
+      <w:pPr>
+        <w:rPr>
+          <w:rFonts w:cs="Arial"/>
+          <w:b/>
+          <w:szCs w:val="24"/>
+        </w:rPr>
+      </w:pPr>
+      <w:r>
+        <w:rPr>
+          <w:rFonts w:cs="Arial"/>
+          <w:b/>
+          <w:szCs w:val="24"/>
+        </w:rPr>
+        <w:t>Quais operações são cronometradas?</w:t>
+      </w:r>
+    </w:p>
+    <w:p>
+      <w:pPr>
+        <w:rPr>
+          <w:rFonts w:cs="Arial"/>
+          <w:szCs w:val="24"/>
+        </w:rPr>
+      </w:pPr>
+      <w:r>
+        <w:t>Normalmente as operações cronometradas v</w:t>
+      </w:r>
+      <w:r>
+        <w:t>aria</w:t>
+      </w:r>
+      <w:r>
+        <w:t>m em cada fábrica. A</w:t>
+      </w:r>
+      <w:r>
+        <w:t>qui são mais de 500 operações. Cada operação é composta por uma Fase, Parte e Ação.</w:t>
+      </w:r>
+    </w:p>
+    <w:p>
+      <w:pPr>
+        <w:rPr>
+          <w:rFonts w:cs="Arial"/>
+          <w:szCs w:val="24"/>
+        </w:rPr>
+      </w:pPr>
+    </w:p>
+    <w:p>
+      <w:pPr>
+        <w:spacing w:after="160" w:line="259" w:lineRule="auto"/>
+        <w:jc w:val="left"/>
+        <w:rPr>
+          <w:rFonts w:cs="Arial"/>
+          <w:b/>
+          <w:szCs w:val="24"/>
+        </w:rPr>
+      </w:pPr>
+      <w:r>
+        <w:rPr>
+          <w:rFonts w:cs="Arial"/>
+          <w:b/>
+          <w:szCs w:val="24"/>
+        </w:rPr>
+        <w:lastRenderedPageBreak/>
+        <w:t>Existe diferenças no processo de cronometria entre as operações? Se sim, quais?</w:t>
+      </w:r>
+    </w:p>
+    <w:p>
+      <w:pPr>
+        <w:rPr>
+          <w:rFonts w:cs="Arial"/>
+          <w:szCs w:val="24"/>
+        </w:rPr>
+      </w:pPr>
+      <w:r>
+        <w:rPr>
+          <w:rFonts w:cs="Arial"/>
+          <w:szCs w:val="24"/>
+        </w:rPr>
+        <w:t>Não.</w:t>
+      </w:r>
+    </w:p>
+    <w:p>
+      <w:pPr>
+        <w:rPr>
+          <w:rFonts w:cs="Arial"/>
+          <w:szCs w:val="24"/>
+        </w:rPr>
+      </w:pPr>
+    </w:p>
+    <w:p>
+      <w:pPr>
+        <w:spacing w:after="160" w:line="259" w:lineRule="auto"/>
+        <w:jc w:val="left"/>
+        <w:rPr>
+          <w:rFonts w:cs="Arial"/>
+          <w:b/>
+          <w:szCs w:val="24"/>
+        </w:rPr>
+      </w:pPr>
+      <w:r>
+        <w:rPr>
+          <w:rFonts w:cs="Arial"/>
+          <w:b/>
+          <w:szCs w:val="24"/>
+        </w:rPr>
+        <w:t>Quais informações devem ser registradas do processo de cronometria de um produto?</w:t>
+      </w:r>
+      <w:r>
+        <w:rPr>
+          <w:rFonts w:cs="Arial"/>
+          <w:b/>
+          <w:szCs w:val="24"/>
+        </w:rPr>
+        <w:br/>
+      </w:r>
+    </w:p>
+    <w:p>
+      <w:pPr>
+        <w:rPr>
+          <w:rFonts w:cs="Arial"/>
+          <w:szCs w:val="24"/>
+        </w:rPr>
+      </w:pPr>
+      <w:r>
+        <w:rPr>
+          <w:rFonts w:cs="Arial"/>
+          <w:szCs w:val="24"/>
+        </w:rPr>
+        <w:t xml:space="preserve">Deve ser </w:t>
+      </w:r>
+      <w:r>
+        <w:rPr>
+          <w:rFonts w:cs="Arial"/>
+          <w:szCs w:val="24"/>
+        </w:rPr>
+        <w:t>registrado</w:t>
+      </w:r>
+      <w:r>
+        <w:rPr>
+          <w:rFonts w:cs="Arial"/>
+          <w:szCs w:val="24"/>
+        </w:rPr>
+        <w:t xml:space="preserve"> no processo de cronometria:</w:t>
+      </w:r>
+    </w:p>
+    <w:p>
+      <w:pPr>
+        <w:rPr>
+          <w:rFonts w:cs="Arial"/>
+          <w:szCs w:val="24"/>
+        </w:rPr>
+      </w:pPr>
+      <w:r>
+        <w:rPr>
+          <w:rFonts w:cs="Arial"/>
+          <w:szCs w:val="24"/>
+        </w:rPr>
+        <w:t>A- Recursos Utilizados, geralmente maquinas onde o processo foi feito;</w:t>
+      </w:r>
+    </w:p>
+    <w:p>
+      <w:pPr>
+        <w:rPr>
+          <w:rFonts w:cs="Arial"/>
+          <w:szCs w:val="24"/>
+        </w:rPr>
+      </w:pPr>
+      <w:r>
+        <w:rPr>
+          <w:rFonts w:cs="Arial"/>
+          <w:szCs w:val="24"/>
+        </w:rPr>
+        <w:t xml:space="preserve">B- </w:t>
+      </w:r>
+      <w:proofErr w:type="spellStart"/>
+      <w:r>
+        <w:rPr>
+          <w:rFonts w:cs="Arial"/>
+          <w:szCs w:val="24"/>
+        </w:rPr>
+        <w:t>Cronometrista</w:t>
+      </w:r>
+      <w:proofErr w:type="spellEnd"/>
+      <w:r>
+        <w:rPr>
+          <w:rFonts w:cs="Arial"/>
+          <w:szCs w:val="24"/>
+        </w:rPr>
+        <w:t>;</w:t>
+      </w:r>
+    </w:p>
+    <w:p>
+      <w:pPr>
+        <w:rPr>
+          <w:rFonts w:cs="Arial"/>
+          <w:szCs w:val="24"/>
+        </w:rPr>
+      </w:pPr>
+      <w:r>
+        <w:rPr>
+          <w:rFonts w:cs="Arial"/>
+          <w:szCs w:val="24"/>
+        </w:rPr>
+        <w:t>C- Operador;</w:t>
+      </w:r>
+    </w:p>
+    <w:p>
+      <w:pPr>
+        <w:rPr>
+          <w:rFonts w:cs="Arial"/>
+          <w:szCs w:val="24"/>
+        </w:rPr>
+      </w:pPr>
+      <w:r>
+        <w:rPr>
+          <w:rFonts w:cs="Arial"/>
+          <w:szCs w:val="24"/>
+        </w:rPr>
+        <w:t xml:space="preserve">D- Ritmo, que é uma avaliação do rendimento do operador feito pelo </w:t>
+      </w:r>
+      <w:proofErr w:type="spellStart"/>
+      <w:r>
+        <w:rPr>
+          <w:rFonts w:cs="Arial"/>
+          <w:szCs w:val="24"/>
+        </w:rPr>
+        <w:t>cronometrista</w:t>
+      </w:r>
+      <w:proofErr w:type="spellEnd"/>
+      <w:r>
+        <w:rPr>
+          <w:rFonts w:cs="Arial"/>
+          <w:szCs w:val="24"/>
+        </w:rPr>
+        <w:t>. Aqui utilizamos entre 85 e 100, de 5 em 5 para padronizar, ou seja: 85, 90, 95 e 100;</w:t>
+      </w:r>
+    </w:p>
+    <w:p>
+      <w:pPr>
+        <w:rPr>
+          <w:rFonts w:cs="Arial"/>
+          <w:szCs w:val="24"/>
+        </w:rPr>
+      </w:pPr>
+      <w:r>
+        <w:rPr>
+          <w:rFonts w:cs="Arial"/>
+          <w:szCs w:val="24"/>
+        </w:rPr>
+        <w:t>E- Número de peças, a cada batida uma peça;</w:t>
+      </w:r>
+    </w:p>
+    <w:p>
+      <w:pPr>
+        <w:rPr>
+          <w:rFonts w:cs="Arial"/>
+          <w:szCs w:val="24"/>
+        </w:rPr>
+      </w:pPr>
+      <w:r>
+        <w:rPr>
+          <w:rFonts w:cs="Arial"/>
+          <w:szCs w:val="24"/>
+        </w:rPr>
+        <w:t>F- Comprimento, alguns informam o comprimento da peça, eu não utilizo;</w:t>
+      </w:r>
+    </w:p>
+    <w:p>
+      <w:pPr>
+        <w:rPr>
+          <w:rFonts w:cs="Arial"/>
+          <w:szCs w:val="24"/>
+        </w:rPr>
+      </w:pPr>
+      <w:r>
+        <w:rPr>
+          <w:rFonts w:cs="Arial"/>
+          <w:szCs w:val="24"/>
+        </w:rPr>
+        <w:t>G- Tolerância, antes cada célula tinha uma tolerância, hoje utilizo 15% para todas as operações;</w:t>
+      </w:r>
+    </w:p>
+    <w:p>
+      <w:pPr>
+        <w:rPr>
+          <w:rFonts w:cs="Arial"/>
+          <w:szCs w:val="24"/>
+        </w:rPr>
+      </w:pPr>
+      <w:r>
+        <w:rPr>
+          <w:rFonts w:cs="Arial"/>
+          <w:szCs w:val="24"/>
+        </w:rPr>
+        <w:t>H- Referência, a Ordem de produção, produto;</w:t>
+      </w:r>
+    </w:p>
+    <w:p>
+      <w:pPr>
+        <w:rPr>
+          <w:rFonts w:cs="Arial"/>
+          <w:szCs w:val="24"/>
+        </w:rPr>
+      </w:pPr>
+      <w:r>
+        <w:rPr>
+          <w:rFonts w:cs="Arial"/>
+          <w:szCs w:val="24"/>
+        </w:rPr>
+        <w:t>I- Tipo de Tecido;</w:t>
+      </w:r>
+    </w:p>
+    <w:p>
+      <w:pPr>
+        <w:rPr>
+          <w:rFonts w:cs="Arial"/>
+          <w:szCs w:val="24"/>
+        </w:rPr>
+      </w:pPr>
+      <w:r>
+        <w:rPr>
+          <w:rFonts w:cs="Arial"/>
+          <w:szCs w:val="24"/>
+        </w:rPr>
+        <w:t>J- Ocorrência;</w:t>
+      </w:r>
+    </w:p>
+    <w:p/>
+    <w:p>
+      <w:pPr>
+        <w:rPr>
+          <w:b/>
+        </w:rPr>
+      </w:pPr>
+      <w:r>
+        <w:rPr>
+          <w:b/>
+        </w:rPr>
+        <w:t>Qual a finalidade do processo de cronometragem nesta indústria?</w:t>
+      </w:r>
+    </w:p>
+    <w:p>
+      <w:pPr>
+        <w:rPr>
+          <w:rFonts w:cs="Arial"/>
+          <w:color w:val="FF0000"/>
+          <w:szCs w:val="24"/>
+          <w:u w:val="single"/>
+        </w:rPr>
+      </w:pPr>
+      <w:r>
+        <w:rPr>
+          <w:rFonts w:cs="Arial"/>
+          <w:szCs w:val="24"/>
+        </w:rPr>
+        <w:t xml:space="preserve">Os dados são utilizados para </w:t>
+      </w:r>
+      <w:r>
+        <w:t>cálculo do valor adicional de produtividade pago aos funcionários da empresa.</w:t>
+      </w:r>
+    </w:p>
+    <w:p/>
+    <w:p>
+      <w:pPr>
+        <w:spacing w:after="160" w:line="259" w:lineRule="auto"/>
+        <w:jc w:val="left"/>
+        <w:rPr>
+          <w:rFonts w:cs="Arial"/>
+          <w:b/>
+          <w:szCs w:val="24"/>
+        </w:rPr>
+      </w:pPr>
+      <w:r>
+        <w:rPr>
+          <w:rFonts w:cs="Arial"/>
+          <w:b/>
+          <w:szCs w:val="24"/>
+        </w:rPr>
+        <w:t>Destes dados são originados algum relatório?</w:t>
+      </w:r>
+    </w:p>
+    <w:p>
+      <w:pPr>
+        <w:rPr>
+          <w:rFonts w:cs="Arial"/>
+          <w:szCs w:val="24"/>
+        </w:rPr>
+      </w:pPr>
+      <w:r>
+        <w:rPr>
+          <w:rFonts w:cs="Arial"/>
+          <w:szCs w:val="24"/>
+        </w:rPr>
+        <w:t>O Relatório de tempos, onde para cada referência (produto), é mostrado as operações e o tempo gasto correspondente.</w:t>
+      </w:r>
+    </w:p>
+    <w:p>
+      <w:pPr>
+        <w:pStyle w:val="Ttulo1"/>
+        <w:numPr>
+          <w:ilvl w:val="0"/>
+          <w:numId w:val="0"/>
+        </w:numPr>
+        <w:jc w:val="center"/>
+      </w:pPr>
+      <w:r>
+        <w:br w:type="page"/>
+      </w:r>
+      <w:bookmarkStart w:id="6" w:name="_Toc450650413"/>
+      <w:bookmarkStart w:id="7" w:name="_Toc451609961"/>
+      <w:bookmarkStart w:id="8" w:name="_Toc451771175"/>
+      <w:bookmarkStart w:id="9" w:name="_Toc452633578"/>
+      <w:bookmarkStart w:id="10" w:name="_Toc453005812"/>
+      <w:bookmarkStart w:id="11" w:name="_Toc453064463"/>
+      <w:bookmarkStart w:id="12" w:name="_Toc453247649"/>
+      <w:bookmarkStart w:id="13" w:name="_Toc453317334"/>
+      <w:bookmarkStart w:id="14" w:name="_Toc453320360"/>
+      <w:bookmarkStart w:id="15" w:name="_Toc453577869"/>
+      <w:r>
+        <w:lastRenderedPageBreak/>
+        <w:t>Apêndic</w:t>
+      </w:r>
+      <w:r>
+        <w:t xml:space="preserve">e </w:t>
+      </w:r>
+      <w:bookmarkEnd w:id="6"/>
+      <w:bookmarkEnd w:id="7"/>
+      <w:bookmarkEnd w:id="8"/>
+      <w:bookmarkEnd w:id="9"/>
+      <w:bookmarkEnd w:id="10"/>
+      <w:bookmarkEnd w:id="11"/>
+      <w:bookmarkEnd w:id="12"/>
+      <w:bookmarkEnd w:id="13"/>
+      <w:bookmarkEnd w:id="14"/>
+      <w:bookmarkEnd w:id="15"/>
+      <w:r>
+        <w:t>B</w:t>
+      </w:r>
+    </w:p>
+    <w:p>
+      <w:pPr>
+        <w:spacing w:after="160" w:line="259" w:lineRule="auto"/>
+        <w:jc w:val="center"/>
+        <w:rPr>
+          <w:b/>
+        </w:rPr>
+      </w:pPr>
+      <w:r>
+        <w:rPr>
+          <w:b/>
+        </w:rPr>
+        <w:t>Entrevista com</w:t>
+      </w:r>
+      <w:r>
+        <w:rPr>
+          <w:b/>
+        </w:rPr>
+        <w:t xml:space="preserve"> a</w:t>
+      </w:r>
+      <w:r>
+        <w:rPr>
+          <w:b/>
+        </w:rPr>
+        <w:t xml:space="preserve"> </w:t>
+      </w:r>
+      <w:r>
+        <w:rPr>
+          <w:b/>
+        </w:rPr>
+        <w:t xml:space="preserve">distribuidora de produção Kelly </w:t>
+      </w:r>
+      <w:proofErr w:type="spellStart"/>
+      <w:r>
+        <w:rPr>
+          <w:b/>
+        </w:rPr>
+        <w:t>Prudencio</w:t>
+      </w:r>
+      <w:proofErr w:type="spellEnd"/>
+    </w:p>
+    <w:p>
+      <w:pPr>
+        <w:spacing w:after="160" w:line="259" w:lineRule="auto"/>
+        <w:jc w:val="left"/>
+      </w:pPr>
+    </w:p>
+    <w:p>
+      <w:pPr>
+        <w:rPr>
+          <w:rFonts w:cs="Arial"/>
+          <w:szCs w:val="24"/>
+        </w:rPr>
+      </w:pPr>
+      <w:r>
+        <w:rPr>
+          <w:rFonts w:cs="Arial"/>
+          <w:szCs w:val="24"/>
+        </w:rPr>
+        <w:t>Tema abordado</w:t>
+      </w:r>
+      <w:r>
+        <w:rPr>
+          <w:rFonts w:cs="Arial"/>
+          <w:szCs w:val="24"/>
+        </w:rPr>
+        <w:t xml:space="preserve">: Balanceamento </w:t>
+      </w:r>
+      <w:r>
+        <w:rPr>
+          <w:rFonts w:cs="Arial"/>
+          <w:szCs w:val="24"/>
+        </w:rPr>
+        <w:t>de linha de p</w:t>
+      </w:r>
+      <w:r>
+        <w:rPr>
+          <w:rFonts w:cs="Arial"/>
+          <w:szCs w:val="24"/>
+        </w:rPr>
+        <w:t xml:space="preserve">rodução em </w:t>
+      </w:r>
+      <w:r>
+        <w:rPr>
+          <w:rFonts w:cs="Arial"/>
+          <w:szCs w:val="24"/>
+        </w:rPr>
+        <w:t>arranjo físico c</w:t>
+      </w:r>
+      <w:r>
+        <w:rPr>
+          <w:rFonts w:cs="Arial"/>
+          <w:szCs w:val="24"/>
+        </w:rPr>
+        <w:t>elular.</w:t>
+      </w:r>
+    </w:p>
+    <w:p>
+      <w:pPr>
+        <w:rPr>
+          <w:rFonts w:cs="Arial"/>
+          <w:szCs w:val="24"/>
+        </w:rPr>
+      </w:pPr>
+      <w:r>
+        <w:rPr>
+          <w:rFonts w:cs="Arial"/>
+          <w:szCs w:val="24"/>
+        </w:rPr>
+        <w:t>Objetivo:</w:t>
+      </w:r>
+      <w:r>
+        <w:rPr>
+          <w:rFonts w:cs="Arial"/>
+          <w:szCs w:val="24"/>
+        </w:rPr>
+        <w:t xml:space="preserve"> Entender o processo de distribuição de carga produtiva para os operadores de um grupo de produção.</w:t>
+      </w:r>
+    </w:p>
+    <w:p>
+      <w:pPr>
+        <w:rPr>
+          <w:rFonts w:cs="Arial"/>
+          <w:szCs w:val="24"/>
+        </w:rPr>
+      </w:pPr>
+      <w:r>
+        <w:rPr>
+          <w:rFonts w:cs="Arial"/>
+          <w:szCs w:val="24"/>
+        </w:rPr>
+        <w:t>Entrevistado:</w:t>
+      </w:r>
+      <w:r>
+        <w:rPr>
+          <w:rFonts w:cs="Arial"/>
+          <w:szCs w:val="24"/>
+        </w:rPr>
+        <w:t xml:space="preserve"> Kelly </w:t>
+      </w:r>
+      <w:proofErr w:type="spellStart"/>
+      <w:r>
+        <w:rPr>
+          <w:rFonts w:cs="Arial"/>
+          <w:szCs w:val="24"/>
+        </w:rPr>
+        <w:t>Prudencio</w:t>
+      </w:r>
+      <w:proofErr w:type="spellEnd"/>
+      <w:r>
+        <w:rPr>
+          <w:rFonts w:cs="Arial"/>
+          <w:szCs w:val="24"/>
+        </w:rPr>
+        <w:t xml:space="preserve"> Fernandes</w:t>
+      </w:r>
+    </w:p>
+    <w:p>
+      <w:pPr>
+        <w:rPr>
+          <w:rFonts w:cs="Arial"/>
+          <w:szCs w:val="24"/>
+        </w:rPr>
+      </w:pPr>
+      <w:r>
+        <w:rPr>
+          <w:rFonts w:cs="Arial"/>
+          <w:szCs w:val="24"/>
+        </w:rPr>
+        <w:t>Data:</w:t>
+      </w:r>
+      <w:r>
+        <w:rPr>
+          <w:rFonts w:cs="Arial"/>
+          <w:szCs w:val="24"/>
+        </w:rPr>
+        <w:t xml:space="preserve"> 05-05-2016</w:t>
+      </w:r>
+    </w:p>
+    <w:p>
+      <w:pPr>
+        <w:rPr>
+          <w:rFonts w:cs="Arial"/>
+          <w:szCs w:val="24"/>
+        </w:rPr>
+      </w:pPr>
+    </w:p>
+    <w:p>
+      <w:pPr>
+        <w:spacing w:after="160" w:line="259" w:lineRule="auto"/>
+        <w:jc w:val="left"/>
+        <w:rPr>
+          <w:rFonts w:cs="Arial"/>
+          <w:b/>
+          <w:szCs w:val="24"/>
+        </w:rPr>
+      </w:pPr>
+      <w:r>
+        <w:rPr>
+          <w:rFonts w:cs="Arial"/>
+          <w:b/>
+          <w:szCs w:val="24"/>
+        </w:rPr>
+        <w:t>O tempo cronometrado é utilizado na distribuição das tarefas?</w:t>
+      </w:r>
+    </w:p>
+    <w:p>
+      <w:pPr>
+        <w:rPr>
+          <w:rFonts w:cs="Arial"/>
+          <w:szCs w:val="24"/>
+        </w:rPr>
+      </w:pPr>
+      <w:r>
+        <w:rPr>
+          <w:rFonts w:cs="Arial"/>
+          <w:szCs w:val="24"/>
+        </w:rPr>
+        <w:t>Não</w:t>
+      </w:r>
+      <w:r>
+        <w:rPr>
+          <w:rFonts w:cs="Arial"/>
+          <w:szCs w:val="24"/>
+        </w:rPr>
+        <w:br/>
+      </w:r>
+    </w:p>
+    <w:p>
+      <w:pPr>
+        <w:spacing w:after="160" w:line="259" w:lineRule="auto"/>
+        <w:jc w:val="left"/>
+        <w:rPr>
+          <w:rFonts w:cs="Arial"/>
+          <w:b/>
+          <w:szCs w:val="24"/>
+        </w:rPr>
+      </w:pPr>
+      <w:r>
+        <w:rPr>
+          <w:rFonts w:cs="Arial"/>
+          <w:b/>
+          <w:szCs w:val="24"/>
+        </w:rPr>
+        <w:t>Como é feito a distribuição das operações para os trabalhadores da célula?</w:t>
+      </w:r>
+    </w:p>
+    <w:p>
+      <w:pPr>
+        <w:rPr>
+          <w:rFonts w:cs="Arial"/>
+          <w:szCs w:val="24"/>
+        </w:rPr>
+      </w:pPr>
+      <w:r>
+        <w:rPr>
+          <w:rFonts w:cs="Arial"/>
+          <w:szCs w:val="24"/>
+        </w:rPr>
+        <w:t>Primeiro</w:t>
+      </w:r>
+      <w:r>
+        <w:rPr>
+          <w:rFonts w:cs="Arial"/>
+          <w:szCs w:val="24"/>
+        </w:rPr>
+        <w:t xml:space="preserve"> as operações precedentes</w:t>
+      </w:r>
+      <w:r>
+        <w:rPr>
+          <w:rFonts w:cs="Arial"/>
+          <w:szCs w:val="24"/>
+        </w:rPr>
+        <w:t xml:space="preserve"> devem ser observadas</w:t>
+      </w:r>
+      <w:r>
+        <w:rPr>
+          <w:rFonts w:cs="Arial"/>
+          <w:szCs w:val="24"/>
+        </w:rPr>
+        <w:t xml:space="preserve">; depois </w:t>
+      </w:r>
+      <w:r>
+        <w:rPr>
+          <w:rFonts w:cs="Arial"/>
+          <w:szCs w:val="24"/>
+        </w:rPr>
+        <w:t xml:space="preserve">as </w:t>
+      </w:r>
+      <w:r>
+        <w:rPr>
+          <w:rFonts w:cs="Arial"/>
+          <w:szCs w:val="24"/>
+        </w:rPr>
+        <w:t xml:space="preserve">operações que levam </w:t>
+      </w:r>
+      <w:r>
+        <w:rPr>
+          <w:rFonts w:cs="Arial"/>
+          <w:szCs w:val="24"/>
+        </w:rPr>
+        <w:t>um tempo maior para serem concluídas</w:t>
+      </w:r>
+      <w:r>
+        <w:rPr>
+          <w:rFonts w:cs="Arial"/>
+          <w:szCs w:val="24"/>
+        </w:rPr>
+        <w:t xml:space="preserve">. </w:t>
+      </w:r>
+      <w:r>
+        <w:rPr>
+          <w:rFonts w:cs="Arial"/>
+          <w:szCs w:val="24"/>
+        </w:rPr>
+        <w:t>Deve-se</w:t>
+      </w:r>
+      <w:r>
+        <w:rPr>
+          <w:rFonts w:cs="Arial"/>
+          <w:szCs w:val="24"/>
+        </w:rPr>
+        <w:t xml:space="preserve"> </w:t>
+      </w:r>
+      <w:r>
+        <w:rPr>
+          <w:rFonts w:cs="Arial"/>
+          <w:szCs w:val="24"/>
+        </w:rPr>
+        <w:t>levar em consideração também a disponibilidade do operador apto e</w:t>
+      </w:r>
+      <w:r>
+        <w:rPr>
+          <w:rFonts w:cs="Arial"/>
+          <w:szCs w:val="24"/>
+        </w:rPr>
+        <w:t xml:space="preserve"> </w:t>
+      </w:r>
+      <w:r>
+        <w:rPr>
+          <w:rFonts w:cs="Arial"/>
+          <w:szCs w:val="24"/>
+        </w:rPr>
+        <w:t>a disponibilidade</w:t>
+      </w:r>
+      <w:r>
+        <w:rPr>
+          <w:rFonts w:cs="Arial"/>
+          <w:szCs w:val="24"/>
+        </w:rPr>
+        <w:t xml:space="preserve"> </w:t>
+      </w:r>
+      <w:r>
+        <w:rPr>
+          <w:rFonts w:cs="Arial"/>
+          <w:szCs w:val="24"/>
+        </w:rPr>
+        <w:t>da máquina adequada para se fazer a</w:t>
+      </w:r>
+      <w:r>
+        <w:rPr>
+          <w:rFonts w:cs="Arial"/>
+          <w:szCs w:val="24"/>
+        </w:rPr>
+        <w:t xml:space="preserve"> operação. Como o grupo possui diversas máquinas, o operador de locomove para a máquina adequada.</w:t>
+      </w:r>
+    </w:p>
+    <w:p>
+      <w:pPr>
+        <w:rPr>
+          <w:rFonts w:cs="Arial"/>
+          <w:szCs w:val="24"/>
+        </w:rPr>
+      </w:pPr>
+      <w:r>
+        <w:rPr>
+          <w:rFonts w:cs="Arial"/>
+          <w:szCs w:val="24"/>
+        </w:rPr>
+        <w:t xml:space="preserve"> </w:t>
+      </w:r>
+    </w:p>
+    <w:p>
+      <w:pPr>
+        <w:spacing w:after="160" w:line="259" w:lineRule="auto"/>
+        <w:jc w:val="left"/>
+        <w:rPr>
+          <w:rFonts w:cs="Arial"/>
+          <w:b/>
+          <w:szCs w:val="24"/>
+        </w:rPr>
+      </w:pPr>
+      <w:r>
+        <w:rPr>
+          <w:rFonts w:cs="Arial"/>
+          <w:b/>
+          <w:szCs w:val="24"/>
+        </w:rPr>
+        <w:t>São utilizados ferramentas ou relatórios que auxiliam na distribuição das tarefas?</w:t>
+      </w:r>
+    </w:p>
+    <w:p>
+      <w:pPr>
+        <w:rPr>
+          <w:rFonts w:cs="Arial"/>
+          <w:szCs w:val="24"/>
+        </w:rPr>
+      </w:pPr>
+      <w:r>
+        <w:rPr>
+          <w:rFonts w:cs="Arial"/>
+          <w:szCs w:val="24"/>
+        </w:rPr>
+        <w:t xml:space="preserve">O relatório de aviamentos e a ordem de produção. Esses documentos </w:t>
+      </w:r>
+      <w:r>
+        <w:rPr>
+          <w:rFonts w:cs="Arial"/>
+          <w:szCs w:val="24"/>
+        </w:rPr>
+        <w:t xml:space="preserve">contém o material necessário </w:t>
+      </w:r>
+      <w:r>
+        <w:rPr>
+          <w:rFonts w:cs="Arial"/>
+          <w:szCs w:val="24"/>
+        </w:rPr>
+        <w:t xml:space="preserve">e as etapas </w:t>
+      </w:r>
+      <w:r>
+        <w:rPr>
+          <w:rFonts w:cs="Arial"/>
+          <w:szCs w:val="24"/>
+        </w:rPr>
+        <w:t>para produzir, mas nada específico para a distribuição.</w:t>
+      </w:r>
+    </w:p>
+    <w:p>
+      <w:pPr>
+        <w:rPr>
+          <w:rFonts w:cs="Arial"/>
+          <w:szCs w:val="24"/>
+        </w:rPr>
+      </w:pPr>
+    </w:p>
+    <w:p>
+      <w:pPr>
+        <w:spacing w:after="160" w:line="259" w:lineRule="auto"/>
+        <w:jc w:val="left"/>
+        <w:rPr>
+          <w:rFonts w:cs="Arial"/>
+          <w:b/>
+          <w:szCs w:val="24"/>
+        </w:rPr>
+      </w:pPr>
+      <w:r>
+        <w:rPr>
+          <w:rFonts w:cs="Arial"/>
+          <w:b/>
+          <w:szCs w:val="24"/>
+        </w:rPr>
+        <w:t>São utilizados softwares para auxiliar na distribuição das tarefas? Se sim, descreva o software, a etapa (risco, corte, costura, etc.) e a utilidade.</w:t>
+      </w:r>
+    </w:p>
+    <w:p>
+      <w:pPr>
+        <w:rPr>
+          <w:rFonts w:cs="Arial"/>
+          <w:szCs w:val="24"/>
+        </w:rPr>
+      </w:pPr>
+      <w:r>
+        <w:rPr>
+          <w:rFonts w:cs="Arial"/>
+          <w:szCs w:val="24"/>
+        </w:rPr>
+        <w:t>Nenhum software é utilizado.</w:t>
+      </w:r>
+    </w:p>
+    <w:p>
+      <w:pPr>
+        <w:spacing w:after="160" w:line="259" w:lineRule="auto"/>
+        <w:jc w:val="left"/>
+        <w:rPr>
+          <w:rFonts w:cs="Arial"/>
+          <w:b/>
+          <w:szCs w:val="24"/>
+        </w:rPr>
+      </w:pPr>
+      <w:r>
+        <w:rPr>
+          <w:rFonts w:cs="Arial"/>
+          <w:b/>
+          <w:szCs w:val="24"/>
+        </w:rPr>
+        <w:t>Quais relatórios são gerados a partir do seu trabalho?</w:t>
+      </w:r>
+    </w:p>
+    <w:p>
+      <w:pPr>
+        <w:rPr>
+          <w:rFonts w:cs="Arial"/>
+          <w:szCs w:val="24"/>
+        </w:rPr>
+      </w:pPr>
+      <w:r>
+        <w:rPr>
+          <w:rFonts w:cs="Arial"/>
+          <w:szCs w:val="24"/>
+        </w:rPr>
+        <w:lastRenderedPageBreak/>
+        <w:t>Nenhum.</w:t>
+      </w:r>
+      <w:r>
+        <w:rPr>
+          <w:rFonts w:cs="Arial"/>
+          <w:szCs w:val="24"/>
+        </w:rPr>
+        <w:t xml:space="preserve"> </w:t>
+      </w:r>
+    </w:p>
+    <w:p>
+      <w:pPr>
+        <w:spacing w:after="160" w:line="259" w:lineRule="auto"/>
+        <w:jc w:val="left"/>
+      </w:pPr>
+    </w:p>
+    <w:p>
+      <w:pPr>
+        <w:spacing w:after="160" w:line="259" w:lineRule="auto"/>
+        <w:jc w:val="left"/>
+      </w:pPr>
+    </w:p>
+    <w:p>
+      <w:pPr>
+        <w:spacing w:after="160" w:line="259" w:lineRule="auto"/>
+        <w:jc w:val="left"/>
+      </w:pPr>
+    </w:p>
+    <w:p>
+      <w:pPr>
+        <w:spacing w:after="160" w:line="259" w:lineRule="auto"/>
+        <w:jc w:val="left"/>
+      </w:pPr>
+      <w:r>
+        <w:br w:type="page"/>
+      </w:r>
+    </w:p>
+    <w:p>
+      <w:pPr>
+        <w:pStyle w:val="Ttulo1"/>
+        <w:numPr>
+          <w:ilvl w:val="0"/>
+          <w:numId w:val="0"/>
+        </w:numPr>
+        <w:jc w:val="center"/>
+      </w:pPr>
+      <w:bookmarkStart w:id="16" w:name="_Toc450650414"/>
+      <w:bookmarkStart w:id="17" w:name="_Toc451609962"/>
+      <w:bookmarkStart w:id="18" w:name="_Toc451771176"/>
+      <w:bookmarkStart w:id="19" w:name="_Toc452633579"/>
+      <w:bookmarkStart w:id="20" w:name="_Toc453005813"/>
+      <w:bookmarkStart w:id="21" w:name="_Toc453064464"/>
+      <w:bookmarkStart w:id="22" w:name="_Toc453247650"/>
+      <w:bookmarkStart w:id="23" w:name="_Toc453317335"/>
+      <w:bookmarkStart w:id="24" w:name="_Toc453320361"/>
+      <w:bookmarkStart w:id="25" w:name="_Toc453577870"/>
+      <w:r>
+        <w:lastRenderedPageBreak/>
+        <w:t>Apêndic</w:t>
+      </w:r>
+      <w:r>
+        <w:t xml:space="preserve">e </w:t>
+      </w:r>
+      <w:bookmarkEnd w:id="16"/>
+      <w:bookmarkEnd w:id="17"/>
+      <w:bookmarkEnd w:id="18"/>
+      <w:bookmarkEnd w:id="19"/>
+      <w:bookmarkEnd w:id="20"/>
+      <w:bookmarkEnd w:id="21"/>
+      <w:bookmarkEnd w:id="22"/>
+      <w:bookmarkEnd w:id="23"/>
+      <w:bookmarkEnd w:id="24"/>
+      <w:bookmarkEnd w:id="25"/>
+      <w:r>
+        <w:t>B</w:t>
+      </w:r>
+    </w:p>
+    <w:p>
+      <w:pPr>
+        <w:spacing w:after="160" w:line="259" w:lineRule="auto"/>
+        <w:jc w:val="center"/>
+        <w:rPr>
+          <w:b/>
+        </w:rPr>
+      </w:pPr>
+      <w:r>
+        <w:rPr>
+          <w:b/>
+        </w:rPr>
+        <w:t>Entrevista com</w:t>
+      </w:r>
+      <w:r>
+        <w:rPr>
+          <w:b/>
+        </w:rPr>
+        <w:t xml:space="preserve"> a</w:t>
+      </w:r>
+      <w:r>
+        <w:rPr>
+          <w:b/>
+        </w:rPr>
+        <w:t xml:space="preserve"> </w:t>
+      </w:r>
+      <w:r>
+        <w:rPr>
+          <w:b/>
+        </w:rPr>
+        <w:t xml:space="preserve">distribuidora de produção </w:t>
+      </w:r>
+      <w:proofErr w:type="spellStart"/>
+      <w:r>
+        <w:rPr>
+          <w:b/>
+        </w:rPr>
+        <w:t>Gleicy</w:t>
+      </w:r>
+      <w:proofErr w:type="spellEnd"/>
+      <w:r>
+        <w:rPr>
+          <w:b/>
+        </w:rPr>
+        <w:t xml:space="preserve"> Elias</w:t>
+      </w:r>
+    </w:p>
+    <w:p>
+      <w:pPr>
+        <w:spacing w:after="160" w:line="259" w:lineRule="auto"/>
+        <w:jc w:val="left"/>
+      </w:pPr>
+    </w:p>
+    <w:p>
+      <w:pPr>
+        <w:rPr>
+          <w:rFonts w:cs="Arial"/>
+          <w:szCs w:val="24"/>
+        </w:rPr>
+      </w:pPr>
+      <w:r>
+        <w:rPr>
+          <w:rFonts w:cs="Arial"/>
+          <w:szCs w:val="24"/>
+        </w:rPr>
+        <w:t>Tema</w:t>
+      </w:r>
+      <w:r>
+        <w:rPr>
+          <w:rFonts w:cs="Arial"/>
+          <w:szCs w:val="24"/>
+        </w:rPr>
+        <w:t xml:space="preserve"> abordados: Balanceamento </w:t>
+      </w:r>
+      <w:r>
+        <w:rPr>
+          <w:rFonts w:cs="Arial"/>
+          <w:szCs w:val="24"/>
+        </w:rPr>
+        <w:t>de linha de p</w:t>
+      </w:r>
+      <w:r>
+        <w:rPr>
+          <w:rFonts w:cs="Arial"/>
+          <w:szCs w:val="24"/>
+        </w:rPr>
+        <w:t xml:space="preserve">rodução em </w:t>
+      </w:r>
+      <w:r>
+        <w:rPr>
+          <w:rFonts w:cs="Arial"/>
+          <w:szCs w:val="24"/>
+        </w:rPr>
+        <w:t>arranjo físico c</w:t>
+      </w:r>
+      <w:r>
+        <w:rPr>
+          <w:rFonts w:cs="Arial"/>
+          <w:szCs w:val="24"/>
+        </w:rPr>
+        <w:t>elular.</w:t>
+      </w:r>
+    </w:p>
+    <w:p>
+      <w:pPr>
+        <w:rPr>
+          <w:rFonts w:cs="Arial"/>
+          <w:szCs w:val="24"/>
+        </w:rPr>
+      </w:pPr>
+      <w:r>
+        <w:rPr>
+          <w:rFonts w:cs="Arial"/>
+          <w:szCs w:val="24"/>
+        </w:rPr>
+        <w:t>Objetivo:</w:t>
+      </w:r>
+      <w:r>
+        <w:rPr>
+          <w:rFonts w:cs="Arial"/>
+          <w:szCs w:val="24"/>
+        </w:rPr>
+        <w:t xml:space="preserve"> Entender o processo de distribuição de carga produtiva para os operadores de um grupo de produção.</w:t>
+      </w:r>
+    </w:p>
+    <w:p>
+      <w:pPr>
+        <w:rPr>
+          <w:rFonts w:cs="Arial"/>
+          <w:szCs w:val="24"/>
+        </w:rPr>
+      </w:pPr>
+      <w:r>
+        <w:rPr>
+          <w:rFonts w:cs="Arial"/>
+          <w:szCs w:val="24"/>
+        </w:rPr>
+        <w:t>Entrevistado:</w:t>
+      </w:r>
+      <w:r>
+        <w:rPr>
+          <w:rFonts w:cs="Arial"/>
+          <w:szCs w:val="24"/>
+        </w:rPr>
+        <w:t xml:space="preserve"> </w:t>
+      </w:r>
+      <w:proofErr w:type="spellStart"/>
+      <w:r>
+        <w:rPr>
+          <w:rFonts w:cs="Arial"/>
+          <w:szCs w:val="24"/>
+        </w:rPr>
+        <w:t>Gleicy</w:t>
+      </w:r>
+      <w:proofErr w:type="spellEnd"/>
+      <w:r>
+        <w:rPr>
+          <w:rFonts w:cs="Arial"/>
+          <w:szCs w:val="24"/>
+        </w:rPr>
+        <w:t xml:space="preserve"> Elias de Jesus</w:t>
+      </w:r>
+    </w:p>
+    <w:p>
+      <w:pPr>
+        <w:spacing w:after="160" w:line="259" w:lineRule="auto"/>
+        <w:jc w:val="left"/>
+        <w:rPr>
+          <w:rFonts w:cs="Arial"/>
+          <w:szCs w:val="24"/>
+        </w:rPr>
+      </w:pPr>
+      <w:r>
+        <w:rPr>
+          <w:rFonts w:cs="Arial"/>
+          <w:szCs w:val="24"/>
+        </w:rPr>
+        <w:t>Data:</w:t>
+      </w:r>
+      <w:r>
+        <w:rPr>
+          <w:rFonts w:cs="Arial"/>
+          <w:szCs w:val="24"/>
+        </w:rPr>
+        <w:t xml:space="preserve"> 05-05-2016</w:t>
+      </w:r>
+    </w:p>
+    <w:p>
+      <w:pPr>
+        <w:spacing w:after="160" w:line="259" w:lineRule="auto"/>
+        <w:jc w:val="left"/>
+        <w:rPr>
+          <w:rFonts w:cs="Arial"/>
+          <w:b/>
+          <w:szCs w:val="24"/>
+        </w:rPr>
+      </w:pPr>
+    </w:p>
+    <w:p>
+      <w:pPr>
+        <w:spacing w:after="160" w:line="259" w:lineRule="auto"/>
+        <w:jc w:val="left"/>
+        <w:rPr>
+          <w:rFonts w:cs="Arial"/>
+          <w:b/>
+          <w:szCs w:val="24"/>
+        </w:rPr>
+      </w:pPr>
+      <w:r>
+        <w:rPr>
+          <w:rFonts w:cs="Arial"/>
+          <w:b/>
+          <w:szCs w:val="24"/>
+        </w:rPr>
+        <w:t>O tempo cronometrado é utilizado na distribuição das tarefas?</w:t>
+      </w:r>
+    </w:p>
+    <w:p>
+      <w:pPr>
+        <w:spacing w:after="160" w:line="259" w:lineRule="auto"/>
+        <w:jc w:val="left"/>
+      </w:pPr>
+      <w:r>
+        <w:rPr>
+          <w:rFonts w:cs="Arial"/>
+          <w:szCs w:val="24"/>
+        </w:rPr>
+        <w:t>Não é utilizado.</w:t>
+      </w:r>
+    </w:p>
+    <w:p>
+      <w:pPr>
+        <w:spacing w:after="160" w:line="259" w:lineRule="auto"/>
+        <w:jc w:val="left"/>
+      </w:pPr>
+    </w:p>
+    <w:p>
+      <w:pPr>
+        <w:spacing w:after="160" w:line="259" w:lineRule="auto"/>
+        <w:jc w:val="left"/>
+        <w:rPr>
+          <w:rFonts w:cs="Arial"/>
+          <w:b/>
+          <w:szCs w:val="24"/>
+        </w:rPr>
+      </w:pPr>
+      <w:r>
+        <w:rPr>
+          <w:rFonts w:cs="Arial"/>
+          <w:b/>
+          <w:szCs w:val="24"/>
+        </w:rPr>
+        <w:t>Como é feito a distribuição das operações para os trabalhadores da célula?</w:t>
+      </w:r>
+    </w:p>
+    <w:p>
+      <w:pPr>
+        <w:rPr>
+          <w:rFonts w:cs="Arial"/>
+          <w:szCs w:val="24"/>
+        </w:rPr>
+      </w:pPr>
+      <w:r>
+        <w:rPr>
+          <w:rFonts w:cs="Arial"/>
+          <w:szCs w:val="24"/>
+        </w:rPr>
+        <w:t>Meu setor é diferente dos demais da fábrica, nele fazemos bainha, cós, etc. A carga produtiva é dividida por todos os operadores, eles se locomovem para a máquina. Na sequência da distribuição dou preferência para a operação de maior tempo, normalmente o cós, respeitando a precedência. A medida que os operadores vão terminando, eles vão adiantando outras operações.</w:t>
+      </w:r>
+    </w:p>
+    <w:p>
+      <w:pPr>
+        <w:spacing w:after="160" w:line="259" w:lineRule="auto"/>
+        <w:jc w:val="left"/>
+      </w:pPr>
+    </w:p>
+    <w:p>
+      <w:pPr>
+        <w:spacing w:after="160" w:line="259" w:lineRule="auto"/>
+        <w:jc w:val="left"/>
+        <w:rPr>
+          <w:rFonts w:cs="Arial"/>
+          <w:b/>
+          <w:szCs w:val="24"/>
+        </w:rPr>
+      </w:pPr>
+      <w:r>
+        <w:rPr>
+          <w:rFonts w:cs="Arial"/>
+          <w:b/>
+          <w:szCs w:val="24"/>
+        </w:rPr>
+        <w:t>São utilizados ferramentas ou relatórios que auxiliam na distribuição das tarefas?</w:t>
+      </w:r>
+    </w:p>
+    <w:p>
+      <w:pPr>
+        <w:rPr>
+          <w:rFonts w:cs="Arial"/>
+          <w:szCs w:val="24"/>
+        </w:rPr>
+      </w:pPr>
+      <w:r>
+        <w:rPr>
+          <w:rFonts w:cs="Arial"/>
+          <w:szCs w:val="24"/>
+        </w:rPr>
+        <w:t>A ordem de produção, ela auxilia para saber quais matérias tenho que entregar para os operadores realizares as tarefas.</w:t>
+      </w:r>
+    </w:p>
+    <w:p>
+      <w:pPr>
+        <w:spacing w:after="160" w:line="259" w:lineRule="auto"/>
+        <w:jc w:val="left"/>
+      </w:pPr>
+    </w:p>
+    <w:p>
+      <w:pPr>
+        <w:spacing w:after="160" w:line="259" w:lineRule="auto"/>
+        <w:jc w:val="left"/>
+        <w:rPr>
+          <w:rFonts w:cs="Arial"/>
+          <w:b/>
+          <w:szCs w:val="24"/>
+        </w:rPr>
+      </w:pPr>
+      <w:r>
+        <w:rPr>
+          <w:rFonts w:cs="Arial"/>
+          <w:b/>
+          <w:szCs w:val="24"/>
+        </w:rPr>
+        <w:t>São utilizados softwares para auxiliar na distribuição das tarefas? Se sim, descreva o software, a etapa (risco, corte, costura, etc.) e a utilidade.</w:t>
+      </w:r>
+    </w:p>
+    <w:p>
+      <w:pPr>
+        <w:spacing w:after="160" w:line="259" w:lineRule="auto"/>
+        <w:jc w:val="left"/>
+        <w:rPr>
+          <w:rFonts w:cs="Arial"/>
+          <w:szCs w:val="24"/>
+        </w:rPr>
+      </w:pPr>
+      <w:r>
+        <w:rPr>
+          <w:rFonts w:cs="Arial"/>
+          <w:szCs w:val="24"/>
+        </w:rPr>
+        <w:t>Não.</w:t>
+      </w:r>
+    </w:p>
+    <w:p>
+      <w:pPr>
+        <w:spacing w:after="160" w:line="259" w:lineRule="auto"/>
+        <w:jc w:val="left"/>
+        <w:rPr>
+          <w:rFonts w:cs="Arial"/>
+          <w:szCs w:val="24"/>
+        </w:rPr>
+      </w:pPr>
+    </w:p>
+    <w:p>
+      <w:pPr>
+        <w:spacing w:after="160" w:line="259" w:lineRule="auto"/>
+        <w:jc w:val="left"/>
+        <w:rPr>
+          <w:rFonts w:cs="Arial"/>
+          <w:b/>
+          <w:szCs w:val="24"/>
+        </w:rPr>
+      </w:pPr>
+      <w:r>
+        <w:rPr>
+          <w:rFonts w:cs="Arial"/>
+          <w:b/>
+          <w:szCs w:val="24"/>
+        </w:rPr>
+        <w:t>Quais relatórios são gerados a partir do seu trabalho?</w:t>
+      </w:r>
+    </w:p>
+    <w:p>
+      <w:pPr>
+        <w:rPr>
+          <w:rFonts w:cs="Arial"/>
+          <w:szCs w:val="24"/>
+        </w:rPr>
+      </w:pPr>
+      <w:r>
+        <w:rPr>
+          <w:rFonts w:cs="Arial"/>
+          <w:szCs w:val="24"/>
+        </w:rPr>
+        <w:lastRenderedPageBreak/>
+        <w:t>Nenhum.</w:t>
+      </w:r>
+    </w:p>
+    <w:p>
+      <w:pPr>
+        <w:spacing w:after="160" w:line="259" w:lineRule="auto"/>
+        <w:jc w:val="left"/>
+        <w:rPr>
+          <w:rFonts w:cs="Arial"/>
+          <w:b/>
+          <w:szCs w:val="24"/>
+        </w:rPr>
+      </w:pPr>
+    </w:p>
+    <w:p>
+      <w:pPr>
+        <w:spacing w:after="160" w:line="259" w:lineRule="auto"/>
+        <w:jc w:val="left"/>
+      </w:pPr>
+    </w:p>
+    <w:p>
+      <w:pPr>
+        <w:spacing w:after="160" w:line="259" w:lineRule="auto"/>
+        <w:jc w:val="left"/>
+        <w:rPr>
+          <w:rFonts w:eastAsiaTheme="majorEastAsia" w:cstheme="majorBidi"/>
+          <w:b/>
+          <w:caps/>
+          <w:sz w:val="28"/>
+          <w:szCs w:val="32"/>
+        </w:rPr>
+      </w:pPr>
+      <w:bookmarkStart w:id="26" w:name="_Toc450650415"/>
+      <w:r>
+        <w:br w:type="page"/>
+      </w:r>
+    </w:p>
+    <w:p>
+      <w:pPr>
+        <w:pStyle w:val="Ttulo1"/>
+        <w:numPr>
+          <w:ilvl w:val="0"/>
+          <w:numId w:val="0"/>
+        </w:numPr>
+        <w:jc w:val="center"/>
+      </w:pPr>
+      <w:bookmarkStart w:id="27" w:name="_Toc451609963"/>
+      <w:bookmarkStart w:id="28" w:name="_Toc451771177"/>
+      <w:bookmarkStart w:id="29" w:name="_Toc452633580"/>
+      <w:bookmarkStart w:id="30" w:name="_Toc453005814"/>
+      <w:bookmarkStart w:id="31" w:name="_Toc453064465"/>
+      <w:bookmarkStart w:id="32" w:name="_Toc453247651"/>
+      <w:bookmarkStart w:id="33" w:name="_Toc453317336"/>
+      <w:bookmarkStart w:id="34" w:name="_Toc453320362"/>
+      <w:bookmarkStart w:id="35" w:name="_Toc453577871"/>
+      <w:r>
+        <w:lastRenderedPageBreak/>
+        <w:t>Apêndic</w:t>
+      </w:r>
+      <w:r>
+        <w:t xml:space="preserve">e </w:t>
+      </w:r>
+      <w:bookmarkEnd w:id="26"/>
+      <w:bookmarkEnd w:id="27"/>
+      <w:bookmarkEnd w:id="28"/>
+      <w:bookmarkEnd w:id="29"/>
+      <w:bookmarkEnd w:id="30"/>
+      <w:bookmarkEnd w:id="31"/>
+      <w:bookmarkEnd w:id="32"/>
+      <w:bookmarkEnd w:id="33"/>
+      <w:bookmarkEnd w:id="34"/>
+      <w:bookmarkEnd w:id="35"/>
+      <w:r>
+        <w:t>B</w:t>
+      </w:r>
+    </w:p>
+    <w:p>
+      <w:pPr>
+        <w:spacing w:after="160" w:line="259" w:lineRule="auto"/>
+        <w:jc w:val="center"/>
+        <w:rPr>
+          <w:b/>
+        </w:rPr>
+      </w:pPr>
+      <w:r>
+        <w:rPr>
+          <w:b/>
+        </w:rPr>
+        <w:t>Entrevista com</w:t>
+      </w:r>
+      <w:r>
+        <w:rPr>
+          <w:b/>
+        </w:rPr>
+        <w:t xml:space="preserve"> a</w:t>
+      </w:r>
+      <w:r>
+        <w:rPr>
+          <w:b/>
+        </w:rPr>
+        <w:t xml:space="preserve"> </w:t>
+      </w:r>
+      <w:r>
+        <w:rPr>
+          <w:b/>
+        </w:rPr>
+        <w:t>distribuidora de produção Rose Aparecida</w:t>
+      </w:r>
+    </w:p>
+    <w:p>
+      <w:pPr>
+        <w:spacing w:after="160" w:line="259" w:lineRule="auto"/>
+        <w:jc w:val="left"/>
+      </w:pPr>
+    </w:p>
+    <w:p>
+      <w:pPr>
+        <w:rPr>
+          <w:rFonts w:cs="Arial"/>
+          <w:szCs w:val="24"/>
+        </w:rPr>
+      </w:pPr>
+      <w:r>
+        <w:rPr>
+          <w:rFonts w:cs="Arial"/>
+          <w:szCs w:val="24"/>
+        </w:rPr>
+        <w:t>Tema abordado</w:t>
+      </w:r>
+      <w:r>
+        <w:rPr>
+          <w:rFonts w:cs="Arial"/>
+          <w:szCs w:val="24"/>
+        </w:rPr>
+        <w:t xml:space="preserve">: Balanceamento </w:t>
+      </w:r>
+      <w:r>
+        <w:rPr>
+          <w:rFonts w:cs="Arial"/>
+          <w:szCs w:val="24"/>
+        </w:rPr>
+        <w:t>de linha de p</w:t>
+      </w:r>
+      <w:r>
+        <w:rPr>
+          <w:rFonts w:cs="Arial"/>
+          <w:szCs w:val="24"/>
+        </w:rPr>
+        <w:t xml:space="preserve">rodução em </w:t>
+      </w:r>
+      <w:r>
+        <w:rPr>
+          <w:rFonts w:cs="Arial"/>
+          <w:szCs w:val="24"/>
+        </w:rPr>
+        <w:t>arranjo físico c</w:t>
+      </w:r>
+      <w:r>
+        <w:rPr>
+          <w:rFonts w:cs="Arial"/>
+          <w:szCs w:val="24"/>
+        </w:rPr>
+        <w:t>elular.</w:t>
+      </w:r>
+    </w:p>
+    <w:p>
+      <w:pPr>
+        <w:rPr>
+          <w:rFonts w:cs="Arial"/>
+          <w:szCs w:val="24"/>
+        </w:rPr>
+      </w:pPr>
+      <w:r>
+        <w:rPr>
+          <w:rFonts w:cs="Arial"/>
+          <w:szCs w:val="24"/>
+        </w:rPr>
+        <w:t>Objetivo:</w:t>
+      </w:r>
+      <w:r>
+        <w:rPr>
+          <w:rFonts w:cs="Arial"/>
+          <w:szCs w:val="24"/>
+        </w:rPr>
+        <w:t xml:space="preserve"> Entender o processo de distribuição de carga produtiva para os operadores de um grupo de produção.</w:t>
+      </w:r>
+    </w:p>
+    <w:p>
+      <w:pPr>
+        <w:rPr>
+          <w:rFonts w:cs="Arial"/>
+          <w:szCs w:val="24"/>
+        </w:rPr>
+      </w:pPr>
+      <w:r>
+        <w:rPr>
+          <w:rFonts w:cs="Arial"/>
+          <w:szCs w:val="24"/>
+        </w:rPr>
+        <w:t>Entrevistado:</w:t>
+      </w:r>
+      <w:r>
+        <w:rPr>
+          <w:rFonts w:cs="Arial"/>
+          <w:szCs w:val="24"/>
+        </w:rPr>
+        <w:t xml:space="preserve"> Rose Aparecida</w:t>
+      </w:r>
+    </w:p>
+    <w:p>
+      <w:pPr>
+        <w:rPr>
+          <w:rFonts w:cs="Arial"/>
+          <w:szCs w:val="24"/>
+        </w:rPr>
+      </w:pPr>
+      <w:r>
+        <w:rPr>
+          <w:rFonts w:cs="Arial"/>
+          <w:szCs w:val="24"/>
+        </w:rPr>
+        <w:t>Data:</w:t>
+      </w:r>
+      <w:r>
+        <w:rPr>
+          <w:rFonts w:cs="Arial"/>
+          <w:szCs w:val="24"/>
+        </w:rPr>
+        <w:t xml:space="preserve"> 05-05-2016</w:t>
+      </w:r>
+    </w:p>
+    <w:p>
+      <w:pPr>
+        <w:spacing w:after="160" w:line="259" w:lineRule="auto"/>
+        <w:jc w:val="left"/>
+        <w:rPr>
+          <w:rFonts w:cs="Arial"/>
+          <w:b/>
+          <w:szCs w:val="24"/>
+        </w:rPr>
+      </w:pPr>
+    </w:p>
+    <w:p>
+      <w:pPr>
+        <w:spacing w:after="160" w:line="259" w:lineRule="auto"/>
+        <w:jc w:val="left"/>
+        <w:rPr>
+          <w:rFonts w:cs="Arial"/>
+          <w:b/>
+          <w:szCs w:val="24"/>
+        </w:rPr>
+      </w:pPr>
+      <w:r>
+        <w:rPr>
+          <w:rFonts w:cs="Arial"/>
+          <w:b/>
+          <w:szCs w:val="24"/>
+        </w:rPr>
+        <w:t>O tempo cronometrado é utilizado na distribuição das tarefas?</w:t>
+      </w:r>
+    </w:p>
+    <w:p>
+      <w:pPr>
+        <w:spacing w:after="160" w:line="259" w:lineRule="auto"/>
+        <w:jc w:val="left"/>
+        <w:rPr>
+          <w:rFonts w:cs="Arial"/>
+          <w:szCs w:val="24"/>
+        </w:rPr>
+      </w:pPr>
+      <w:r>
+        <w:rPr>
+          <w:rFonts w:cs="Arial"/>
+          <w:szCs w:val="24"/>
+        </w:rPr>
+        <w:t>Não.</w:t>
+      </w:r>
+    </w:p>
+    <w:p>
+      <w:pPr>
+        <w:spacing w:after="160" w:line="259" w:lineRule="auto"/>
+        <w:jc w:val="left"/>
+        <w:rPr>
+          <w:rFonts w:cs="Arial"/>
+          <w:szCs w:val="24"/>
+        </w:rPr>
+      </w:pPr>
+    </w:p>
+    <w:p>
+      <w:pPr>
+        <w:spacing w:after="160" w:line="259" w:lineRule="auto"/>
+        <w:jc w:val="left"/>
+        <w:rPr>
+          <w:rFonts w:cs="Arial"/>
+          <w:b/>
+          <w:szCs w:val="24"/>
+        </w:rPr>
+      </w:pPr>
+      <w:r>
+        <w:rPr>
+          <w:rFonts w:cs="Arial"/>
+          <w:b/>
+          <w:szCs w:val="24"/>
+        </w:rPr>
+        <w:t>Como é feito a distribuição das operações para os trabalhadores da célula?</w:t>
+      </w:r>
+    </w:p>
+    <w:p>
+      <w:pPr>
+        <w:rPr>
+          <w:rFonts w:cs="Arial"/>
+          <w:szCs w:val="24"/>
+        </w:rPr>
+      </w:pPr>
+      <w:r>
+        <w:rPr>
+          <w:rFonts w:cs="Arial"/>
+          <w:szCs w:val="24"/>
+        </w:rPr>
+        <w:t xml:space="preserve">Levo em consideração a sequência (precedência); as operações que demoram mais são priorizadas e uma pessoa específica </w:t>
+      </w:r>
+      <w:r>
+        <w:rPr>
+          <w:rFonts w:cs="Arial"/>
+          <w:szCs w:val="24"/>
+        </w:rPr>
+        <w:t>fica alocada apenas para</w:t>
+      </w:r>
+      <w:r>
+        <w:rPr>
+          <w:rFonts w:cs="Arial"/>
+          <w:szCs w:val="24"/>
+        </w:rPr>
+        <w:t xml:space="preserve"> ela. A escol</w:t>
+      </w:r>
+      <w:r>
+        <w:rPr>
+          <w:rFonts w:cs="Arial"/>
+          <w:szCs w:val="24"/>
+        </w:rPr>
+        <w:t>ha do operador é em relação a má</w:t>
+      </w:r>
+      <w:r>
+        <w:rPr>
+          <w:rFonts w:cs="Arial"/>
+          <w:szCs w:val="24"/>
+        </w:rPr>
+        <w:t xml:space="preserve">quina que ele opera e as maquinas disponíveis no momento. Um operador normalmente sabe operar 3 ou 4 máquinas diferentes. </w:t>
+      </w:r>
+    </w:p>
+    <w:p>
+      <w:pPr>
+        <w:spacing w:after="160" w:line="259" w:lineRule="auto"/>
+        <w:jc w:val="left"/>
+      </w:pPr>
+    </w:p>
+    <w:p>
+      <w:pPr>
+        <w:spacing w:after="160" w:line="259" w:lineRule="auto"/>
+        <w:jc w:val="left"/>
+        <w:rPr>
+          <w:rFonts w:cs="Arial"/>
+          <w:b/>
+          <w:szCs w:val="24"/>
+        </w:rPr>
+      </w:pPr>
+      <w:r>
+        <w:rPr>
+          <w:rFonts w:cs="Arial"/>
+          <w:b/>
+          <w:szCs w:val="24"/>
+        </w:rPr>
+        <w:t>São utilizados ferramentas ou relatórios que auxiliam na distribuição das tarefas?</w:t>
+      </w:r>
+    </w:p>
+    <w:p>
+      <w:pPr>
+        <w:spacing w:after="160" w:line="259" w:lineRule="auto"/>
+        <w:jc w:val="left"/>
+      </w:pPr>
+      <w:r>
+        <w:rPr>
+          <w:rFonts w:cs="Arial"/>
+          <w:szCs w:val="24"/>
+        </w:rPr>
+        <w:t>Ordem de Produção</w:t>
+      </w:r>
+    </w:p>
+    <w:p>
+      <w:pPr>
+        <w:spacing w:after="160" w:line="259" w:lineRule="auto"/>
+        <w:jc w:val="left"/>
+      </w:pPr>
+    </w:p>
+    <w:p>
+      <w:pPr>
+        <w:spacing w:after="160" w:line="259" w:lineRule="auto"/>
+        <w:jc w:val="left"/>
+        <w:rPr>
+          <w:rFonts w:cs="Arial"/>
+          <w:b/>
+          <w:szCs w:val="24"/>
+        </w:rPr>
+      </w:pPr>
+      <w:r>
+        <w:rPr>
+          <w:rFonts w:cs="Arial"/>
+          <w:b/>
+          <w:szCs w:val="24"/>
+        </w:rPr>
+        <w:t>São utilizados softwares para auxiliar na distribuição das tarefas? Se sim, descreva o software, a etapa (risco, corte, costura, etc.) e a utilidade.</w:t>
+      </w:r>
+    </w:p>
+    <w:p>
+      <w:pPr>
+        <w:rPr>
+          <w:rFonts w:cs="Arial"/>
+          <w:szCs w:val="24"/>
+        </w:rPr>
+      </w:pPr>
+      <w:r>
+        <w:rPr>
+          <w:rFonts w:cs="Arial"/>
+          <w:szCs w:val="24"/>
+        </w:rPr>
+        <w:t>Não.</w:t>
+      </w:r>
+    </w:p>
+    <w:p>
+      <w:pPr>
+        <w:spacing w:after="160" w:line="259" w:lineRule="auto"/>
+        <w:jc w:val="left"/>
+      </w:pPr>
+    </w:p>
+    <w:p>
+      <w:pPr>
+        <w:spacing w:after="160" w:line="259" w:lineRule="auto"/>
+        <w:jc w:val="left"/>
+        <w:rPr>
+          <w:rFonts w:cs="Arial"/>
+          <w:b/>
+          <w:szCs w:val="24"/>
+        </w:rPr>
+      </w:pPr>
+      <w:r>
+        <w:rPr>
+          <w:rFonts w:cs="Arial"/>
+          <w:b/>
+          <w:szCs w:val="24"/>
+        </w:rPr>
+        <w:t>Quais relatórios são gerados a partir do seu trabalho?</w:t>
+      </w:r>
+    </w:p>
+    <w:p>
+      <w:pPr>
+        <w:rPr>
+          <w:rFonts w:cs="Arial"/>
+          <w:szCs w:val="24"/>
+        </w:rPr>
+      </w:pPr>
+      <w:r>
+        <w:rPr>
+          <w:rFonts w:cs="Arial"/>
+          <w:szCs w:val="24"/>
+        </w:rPr>
+        <w:t>Nenhum.</w:t>
+      </w:r>
+      <w:r>
+        <w:rPr>
+          <w:rFonts w:cs="Arial"/>
+          <w:szCs w:val="24"/>
+        </w:rPr>
+        <w:t xml:space="preserve"> </w:t>
+      </w:r>
+    </w:p>
+    <w:p>
+      <w:pPr>
+        <w:pStyle w:val="Ttulo1"/>
+        <w:numPr>
+          <w:ilvl w:val="0"/>
+          <w:numId w:val="0"/>
+        </w:numPr>
+        <w:jc w:val="center"/>
+      </w:pPr>
+      <w:bookmarkStart w:id="36" w:name="_Toc450650416"/>
+      <w:bookmarkStart w:id="37" w:name="_Toc451609964"/>
+      <w:bookmarkStart w:id="38" w:name="_Toc451771178"/>
+      <w:bookmarkStart w:id="39" w:name="_Toc452633581"/>
+      <w:bookmarkStart w:id="40" w:name="_Toc453005815"/>
+      <w:bookmarkStart w:id="41" w:name="_Toc453064466"/>
+      <w:bookmarkStart w:id="42" w:name="_Toc453247652"/>
+      <w:bookmarkStart w:id="43" w:name="_Toc453317337"/>
+      <w:bookmarkStart w:id="44" w:name="_Toc453320363"/>
+      <w:bookmarkStart w:id="45" w:name="_Toc453577872"/>
+      <w:r>
+        <w:lastRenderedPageBreak/>
+        <w:t>Apêndic</w:t>
+      </w:r>
+      <w:r>
+        <w:t xml:space="preserve">e </w:t>
+      </w:r>
+      <w:bookmarkEnd w:id="36"/>
+      <w:bookmarkEnd w:id="37"/>
+      <w:bookmarkEnd w:id="38"/>
+      <w:bookmarkEnd w:id="39"/>
+      <w:bookmarkEnd w:id="40"/>
+      <w:bookmarkEnd w:id="41"/>
+      <w:bookmarkEnd w:id="42"/>
+      <w:bookmarkEnd w:id="43"/>
+      <w:bookmarkEnd w:id="44"/>
+      <w:bookmarkEnd w:id="45"/>
+      <w:r>
+        <w:t>C</w:t>
+      </w:r>
+    </w:p>
+    <w:p>
+      <w:pPr>
+        <w:spacing w:after="160" w:line="259" w:lineRule="auto"/>
+        <w:jc w:val="center"/>
+        <w:rPr>
+          <w:b/>
+        </w:rPr>
+      </w:pPr>
+      <w:r>
+        <w:rPr>
+          <w:b/>
+        </w:rPr>
+        <w:t>Entrevista com</w:t>
+      </w:r>
+      <w:r>
+        <w:rPr>
+          <w:b/>
+        </w:rPr>
+        <w:t xml:space="preserve"> o gestor Felipe Vieira</w:t>
+      </w:r>
+    </w:p>
+    <w:p>
+      <w:pPr>
+        <w:spacing w:after="160" w:line="259" w:lineRule="auto"/>
+        <w:jc w:val="left"/>
+      </w:pPr>
+    </w:p>
+    <w:p>
+      <w:pPr>
+        <w:rPr>
+          <w:rFonts w:cs="Arial"/>
+          <w:szCs w:val="24"/>
+        </w:rPr>
+      </w:pPr>
+      <w:r>
+        <w:rPr>
+          <w:rFonts w:cs="Arial"/>
+          <w:szCs w:val="24"/>
+        </w:rPr>
+        <w:t xml:space="preserve">Temas abordados: </w:t>
+      </w:r>
+      <w:r>
+        <w:rPr>
+          <w:rFonts w:cs="Arial"/>
+          <w:szCs w:val="24"/>
+        </w:rPr>
+        <w:t>Estratégia de Produção</w:t>
+      </w:r>
+      <w:r>
+        <w:rPr>
+          <w:rFonts w:cs="Arial"/>
+          <w:szCs w:val="24"/>
+        </w:rPr>
+        <w:t>.</w:t>
+      </w:r>
+    </w:p>
+    <w:p>
+      <w:pPr>
+        <w:rPr>
+          <w:rFonts w:cs="Arial"/>
+          <w:szCs w:val="24"/>
+        </w:rPr>
+      </w:pPr>
+      <w:r>
+        <w:rPr>
+          <w:rFonts w:cs="Arial"/>
+          <w:szCs w:val="24"/>
+        </w:rPr>
+        <w:t>Objetivo:</w:t>
+      </w:r>
+      <w:r>
+        <w:rPr>
+          <w:rFonts w:cs="Arial"/>
+          <w:szCs w:val="24"/>
+        </w:rPr>
+        <w:t xml:space="preserve"> Conhecer as prioridades de otimização da produção.</w:t>
+      </w:r>
+    </w:p>
+    <w:p>
+      <w:pPr>
+        <w:rPr>
+          <w:rFonts w:cs="Arial"/>
+          <w:szCs w:val="24"/>
+        </w:rPr>
+      </w:pPr>
+      <w:r>
+        <w:rPr>
+          <w:rFonts w:cs="Arial"/>
+          <w:szCs w:val="24"/>
+        </w:rPr>
+        <w:t>Entrevistado:</w:t>
+      </w:r>
+      <w:r>
+        <w:rPr>
+          <w:rFonts w:cs="Arial"/>
+          <w:szCs w:val="24"/>
+        </w:rPr>
+        <w:t xml:space="preserve"> Felipe Vieira</w:t>
+      </w:r>
+    </w:p>
+    <w:p>
+      <w:pPr>
+        <w:spacing w:after="160" w:line="259" w:lineRule="auto"/>
+        <w:jc w:val="left"/>
+        <w:rPr>
+          <w:rFonts w:cs="Arial"/>
+          <w:szCs w:val="24"/>
+        </w:rPr>
+      </w:pPr>
+      <w:r>
+        <w:rPr>
+          <w:rFonts w:cs="Arial"/>
+          <w:szCs w:val="24"/>
+        </w:rPr>
+        <w:t>Data:</w:t>
+      </w:r>
+      <w:r>
+        <w:rPr>
+          <w:rFonts w:cs="Arial"/>
+          <w:szCs w:val="24"/>
+        </w:rPr>
+        <w:t xml:space="preserve"> 05-05-2016</w:t>
+      </w:r>
+    </w:p>
+    <w:p>
+      <w:pPr>
+        <w:spacing w:after="160" w:line="259" w:lineRule="auto"/>
+        <w:jc w:val="left"/>
+        <w:rPr>
+          <w:rFonts w:cs="Arial"/>
+          <w:b/>
+          <w:szCs w:val="24"/>
+        </w:rPr>
+      </w:pPr>
+    </w:p>
+    <w:p>
+      <w:pPr>
+        <w:spacing w:after="160" w:line="259" w:lineRule="auto"/>
+        <w:jc w:val="left"/>
+        <w:rPr>
+          <w:rFonts w:cs="Arial"/>
+          <w:b/>
+          <w:szCs w:val="24"/>
+        </w:rPr>
+      </w:pPr>
+      <w:r>
+        <w:rPr>
+          <w:rFonts w:cs="Arial"/>
+          <w:b/>
+          <w:szCs w:val="24"/>
+        </w:rPr>
+        <w:t>Em sua empresa, qual dos objetivos listados abaixo é uma necessidade atual? (Atribua notas de importância em uma escala de 1 a 5)</w:t>
+      </w:r>
+    </w:p>
+    <w:p>
+      <w:pPr>
+        <w:ind w:left="720"/>
+        <w:rPr>
+          <w:rFonts w:cs="Arial"/>
+          <w:szCs w:val="24"/>
+        </w:rPr>
+      </w:pPr>
+      <w:proofErr w:type="gramStart"/>
+      <w:r>
+        <w:rPr>
+          <w:rFonts w:cs="Arial"/>
+          <w:szCs w:val="24"/>
+        </w:rPr>
+        <w:t>(</w:t>
+      </w:r>
+      <w:r>
+        <w:rPr>
+          <w:rFonts w:cs="Arial"/>
+          <w:szCs w:val="24"/>
+        </w:rPr>
+        <w:t xml:space="preserve"> 5</w:t>
+      </w:r>
+      <w:proofErr w:type="gramEnd"/>
+      <w:r>
+        <w:rPr>
+          <w:rFonts w:cs="Arial"/>
+          <w:szCs w:val="24"/>
+        </w:rPr>
+        <w:t xml:space="preserve"> </w:t>
+      </w:r>
+      <w:r>
+        <w:rPr>
+          <w:rFonts w:cs="Arial"/>
+          <w:szCs w:val="24"/>
+        </w:rPr>
+        <w:t>) Reduzir Custos de Produção;</w:t>
+      </w:r>
+    </w:p>
+    <w:p>
+      <w:pPr>
+        <w:ind w:left="720"/>
+        <w:rPr>
+          <w:rFonts w:cs="Arial"/>
+          <w:szCs w:val="24"/>
+        </w:rPr>
+      </w:pPr>
+      <w:proofErr w:type="gramStart"/>
+      <w:r>
+        <w:rPr>
+          <w:rFonts w:cs="Arial"/>
+          <w:szCs w:val="24"/>
+        </w:rPr>
+        <w:t>(</w:t>
+      </w:r>
+      <w:r>
+        <w:rPr>
+          <w:rFonts w:cs="Arial"/>
+          <w:szCs w:val="24"/>
+        </w:rPr>
+        <w:t xml:space="preserve"> 4</w:t>
+      </w:r>
+      <w:proofErr w:type="gramEnd"/>
+      <w:r>
+        <w:rPr>
+          <w:rFonts w:cs="Arial"/>
+          <w:szCs w:val="24"/>
+        </w:rPr>
+        <w:t xml:space="preserve"> </w:t>
+      </w:r>
+      <w:r>
+        <w:rPr>
+          <w:rFonts w:cs="Arial"/>
+          <w:szCs w:val="24"/>
+        </w:rPr>
+        <w:t>) Reduzir Tempo de Produção;</w:t>
+      </w:r>
+    </w:p>
+    <w:p>
+      <w:pPr>
+        <w:ind w:left="720"/>
+        <w:rPr>
+          <w:rFonts w:cs="Arial"/>
+          <w:szCs w:val="24"/>
+        </w:rPr>
+      </w:pPr>
+      <w:proofErr w:type="gramStart"/>
+      <w:r>
+        <w:rPr>
+          <w:rFonts w:cs="Arial"/>
+          <w:szCs w:val="24"/>
+        </w:rPr>
+        <w:t xml:space="preserve">( </w:t>
+      </w:r>
+      <w:r>
+        <w:rPr>
+          <w:rFonts w:cs="Arial"/>
+          <w:szCs w:val="24"/>
+        </w:rPr>
+        <w:t>2</w:t>
+      </w:r>
+      <w:proofErr w:type="gramEnd"/>
+      <w:r>
+        <w:rPr>
+          <w:rFonts w:cs="Arial"/>
+          <w:szCs w:val="24"/>
+        </w:rPr>
+        <w:t xml:space="preserve"> </w:t>
+      </w:r>
+      <w:r>
+        <w:rPr>
+          <w:rFonts w:cs="Arial"/>
+          <w:szCs w:val="24"/>
+        </w:rPr>
+        <w:t xml:space="preserve">) </w:t>
+      </w:r>
+      <w:r>
+        <w:rPr>
+          <w:rFonts w:cs="Arial"/>
+          <w:szCs w:val="24"/>
+        </w:rPr>
+        <w:t>Distribuir igualmente a carga de trabalho entre os operadores.</w:t>
+      </w:r>
+    </w:p>
+    <w:p>
+      <w:pPr>
+        <w:ind w:left="720"/>
+        <w:rPr>
+          <w:rFonts w:cs="Arial"/>
+          <w:szCs w:val="24"/>
+        </w:rPr>
+      </w:pPr>
+      <w:proofErr w:type="gramStart"/>
+      <w:r>
+        <w:rPr>
+          <w:rFonts w:cs="Arial"/>
+          <w:szCs w:val="24"/>
+        </w:rPr>
+        <w:t>(</w:t>
+      </w:r>
+      <w:r>
+        <w:rPr>
+          <w:rFonts w:cs="Arial"/>
+          <w:szCs w:val="24"/>
+        </w:rPr>
+        <w:t xml:space="preserve"> 3</w:t>
+      </w:r>
+      <w:proofErr w:type="gramEnd"/>
+      <w:r>
+        <w:rPr>
+          <w:rFonts w:cs="Arial"/>
+          <w:szCs w:val="24"/>
+        </w:rPr>
+        <w:t xml:space="preserve"> </w:t>
+      </w:r>
+      <w:r>
+        <w:rPr>
+          <w:rFonts w:cs="Arial"/>
+          <w:szCs w:val="24"/>
+        </w:rPr>
+        <w:t>) Estimar adequadamente o prazo de entrega dos pedidos;</w:t>
+      </w:r>
+    </w:p>
+    <w:p>
+      <w:pPr>
+        <w:ind w:left="720"/>
+        <w:rPr>
+          <w:rFonts w:cs="Arial"/>
+          <w:szCs w:val="24"/>
+        </w:rPr>
+      </w:pPr>
+      <w:r>
+        <w:rPr>
+          <w:rFonts w:cs="Arial"/>
+          <w:szCs w:val="24"/>
+        </w:rPr>
+        <w:t>Outros. Quais? __________________________________</w:t>
+      </w:r>
+    </w:p>
+    <w:p>
+      <w:pPr>
+        <w:ind w:left="720"/>
+        <w:rPr>
+          <w:rFonts w:cs="Arial"/>
+          <w:szCs w:val="24"/>
+        </w:rPr>
+      </w:pPr>
+      <w:proofErr w:type="gramStart"/>
+      <w:r>
+        <w:rPr>
+          <w:rFonts w:cs="Arial"/>
+          <w:szCs w:val="24"/>
+        </w:rPr>
+        <w:t>(</w:t>
+      </w:r>
+      <w:r>
+        <w:rPr>
+          <w:rFonts w:cs="Arial"/>
+          <w:szCs w:val="24"/>
+        </w:rPr>
+        <w:t xml:space="preserve"> 3</w:t>
+      </w:r>
+      <w:proofErr w:type="gramEnd"/>
+      <w:r>
+        <w:rPr>
+          <w:rFonts w:cs="Arial"/>
+          <w:szCs w:val="24"/>
+        </w:rPr>
+        <w:t xml:space="preserve"> </w:t>
+      </w:r>
+      <w:r>
+        <w:rPr>
+          <w:rFonts w:cs="Arial"/>
+          <w:szCs w:val="24"/>
+        </w:rPr>
+        <w:t>)</w:t>
+      </w:r>
+      <w:r>
+        <w:rPr>
+          <w:rFonts w:cs="Arial"/>
+          <w:szCs w:val="24"/>
+        </w:rPr>
+        <w:t xml:space="preserve"> Reduzir Estoques</w:t>
+      </w:r>
+    </w:p>
+    <w:p>
+      <w:pPr>
+        <w:spacing w:after="160" w:line="259" w:lineRule="auto"/>
+        <w:jc w:val="left"/>
+        <w:rPr>
+          <w:rFonts w:cs="Arial"/>
+          <w:b/>
+          <w:szCs w:val="24"/>
+        </w:rPr>
+      </w:pPr>
+    </w:p>
+    <w:p>
+      <w:pPr>
+        <w:spacing w:after="160" w:line="259" w:lineRule="auto"/>
+        <w:jc w:val="left"/>
+        <w:rPr>
+          <w:rFonts w:cs="Arial"/>
+          <w:b/>
+          <w:szCs w:val="24"/>
+        </w:rPr>
+      </w:pPr>
+      <w:r>
+        <w:rPr>
+          <w:rFonts w:cs="Arial"/>
+          <w:b/>
+          <w:szCs w:val="24"/>
+        </w:rPr>
+        <w:t xml:space="preserve">Quais relatórios são necessários a nível estratégico? </w:t>
+      </w:r>
+    </w:p>
+    <w:p>
+      <w:pPr>
+        <w:spacing w:after="160" w:line="259" w:lineRule="auto"/>
+        <w:jc w:val="left"/>
+        <w:rPr>
+          <w:rFonts w:cs="Arial"/>
+          <w:szCs w:val="24"/>
+        </w:rPr>
+      </w:pPr>
+      <w:r>
+        <w:rPr>
+          <w:rFonts w:cs="Arial"/>
+          <w:szCs w:val="24"/>
+        </w:rPr>
+        <w:t>Nível de Ocupação das células;</w:t>
+      </w:r>
+    </w:p>
+    <w:p>
+      <w:pPr>
+        <w:spacing w:after="160" w:line="259" w:lineRule="auto"/>
+        <w:jc w:val="left"/>
+        <w:rPr>
+          <w:rFonts w:cs="Arial"/>
+          <w:szCs w:val="24"/>
+        </w:rPr>
+      </w:pPr>
+      <w:r>
+        <w:rPr>
+          <w:rFonts w:cs="Arial"/>
+          <w:szCs w:val="24"/>
+        </w:rPr>
+        <w:t>Produtividade (Peça/ Homem hora) das células;</w:t>
+      </w:r>
+    </w:p>
+    <w:p>
+      <w:pPr>
+        <w:spacing w:after="160" w:line="259" w:lineRule="auto"/>
+        <w:jc w:val="left"/>
+        <w:rPr>
+          <w:rFonts w:cs="Arial"/>
+          <w:szCs w:val="24"/>
+        </w:rPr>
+      </w:pPr>
+      <w:r>
+        <w:rPr>
+          <w:rFonts w:cs="Arial"/>
+          <w:szCs w:val="24"/>
+        </w:rPr>
+        <w:t>Tempo de atravessamento (Lead Time);</w:t>
+      </w:r>
+      <w:r>
+        <w:rPr>
+          <w:rFonts w:cs="Arial"/>
+          <w:color w:val="00B050"/>
+          <w:szCs w:val="24"/>
+        </w:rPr>
+        <w:t xml:space="preserve"> </w:t>
+      </w:r>
+    </w:p>
+    <w:p>
+      <w:pPr>
+        <w:spacing w:after="160" w:line="259" w:lineRule="auto"/>
+        <w:jc w:val="left"/>
+        <w:rPr>
+          <w:rFonts w:cs="Arial"/>
+          <w:b/>
+          <w:szCs w:val="24"/>
+        </w:rPr>
+      </w:pPr>
+      <w:r>
+        <w:rPr>
+          <w:rFonts w:cs="Arial"/>
+          <w:b/>
+          <w:szCs w:val="24"/>
+        </w:rPr>
+        <w:br w:type="page"/>
+      </w:r>
+    </w:p>
+    <w:p>
+      <w:pPr>
+        <w:pStyle w:val="Ttulo1"/>
+        <w:numPr>
+          <w:ilvl w:val="0"/>
+          <w:numId w:val="0"/>
+        </w:numPr>
+        <w:jc w:val="center"/>
+      </w:pPr>
+      <w:bookmarkStart w:id="46" w:name="_GoBack"/>
+      <w:bookmarkEnd w:id="46"/>
+      <w:r>
+        <w:lastRenderedPageBreak/>
+        <w:t>Apêndic</w:t>
+      </w:r>
+      <w:r>
+        <w:t>e A</w:t>
+      </w:r>
+    </w:p>
+    <w:p>
+      <w:pPr>
+        <w:spacing w:after="160" w:line="259" w:lineRule="auto"/>
+        <w:jc w:val="center"/>
+        <w:rPr>
+          <w:b/>
+        </w:rPr>
+      </w:pPr>
+      <w:r>
+        <w:rPr>
+          <w:b/>
+        </w:rPr>
+        <w:t xml:space="preserve">Entrevista </w:t>
+      </w:r>
+      <w:r>
+        <w:rPr>
+          <w:b/>
+        </w:rPr>
+        <w:t>com setor operacional</w:t>
+      </w:r>
+    </w:p>
+    <w:p>
+      <w:pPr>
+        <w:spacing w:after="160" w:line="259" w:lineRule="auto"/>
+        <w:jc w:val="left"/>
+      </w:pPr>
+    </w:p>
+    <w:p>
+      <w:pPr>
+        <w:rPr>
+          <w:rFonts w:cs="Arial"/>
+          <w:szCs w:val="24"/>
+        </w:rPr>
+      </w:pPr>
+      <w:r>
+        <w:rPr>
+          <w:rFonts w:cs="Arial"/>
+          <w:szCs w:val="24"/>
+        </w:rPr>
+        <w:t xml:space="preserve">Temas abordados: </w:t>
+      </w:r>
+      <w:r>
+        <w:rPr>
+          <w:rFonts w:cs="Arial"/>
+          <w:szCs w:val="24"/>
+        </w:rPr>
+        <w:t xml:space="preserve">Cronometria e </w:t>
+      </w:r>
+      <w:proofErr w:type="spellStart"/>
+      <w:r>
+        <w:rPr>
+          <w:rFonts w:cs="Arial"/>
+          <w:szCs w:val="24"/>
+        </w:rPr>
+        <w:t>c</w:t>
+      </w:r>
+      <w:r>
+        <w:rPr>
+          <w:rFonts w:cs="Arial"/>
+          <w:szCs w:val="24"/>
+        </w:rPr>
+        <w:t>ronoanálise</w:t>
+      </w:r>
+      <w:proofErr w:type="spellEnd"/>
+    </w:p>
+    <w:p>
+      <w:pPr>
+        <w:rPr>
+          <w:rFonts w:cs="Arial"/>
+          <w:szCs w:val="24"/>
+        </w:rPr>
+      </w:pPr>
+      <w:r>
+        <w:rPr>
+          <w:rFonts w:cs="Arial"/>
+          <w:szCs w:val="24"/>
+        </w:rPr>
+        <w:t xml:space="preserve">Objetivo: Entender o processo de cronometria e </w:t>
+      </w:r>
+      <w:proofErr w:type="spellStart"/>
+      <w:r>
+        <w:rPr>
+          <w:rFonts w:cs="Arial"/>
+          <w:szCs w:val="24"/>
+        </w:rPr>
+        <w:t>cronoanálise</w:t>
+      </w:r>
+      <w:proofErr w:type="spellEnd"/>
+      <w:r>
+        <w:rPr>
+          <w:rFonts w:cs="Arial"/>
+          <w:szCs w:val="24"/>
+        </w:rPr>
+        <w:t>;</w:t>
+      </w:r>
+    </w:p>
+    <w:p>
+      <w:pPr>
+        <w:rPr>
+          <w:rFonts w:cs="Arial"/>
+          <w:szCs w:val="24"/>
+        </w:rPr>
+      </w:pPr>
+      <w:r>
+        <w:rPr>
+          <w:rFonts w:cs="Arial"/>
+          <w:szCs w:val="24"/>
+        </w:rPr>
+        <w:t>Entrevistado: Tânia Lopes da Silva</w:t>
+      </w:r>
+    </w:p>
+    <w:p>
+      <w:pPr>
+        <w:rPr>
+          <w:rFonts w:cs="Arial"/>
+          <w:szCs w:val="24"/>
+        </w:rPr>
+      </w:pPr>
+      <w:r>
+        <w:rPr>
+          <w:rFonts w:cs="Arial"/>
+          <w:szCs w:val="24"/>
+        </w:rPr>
+        <w:t xml:space="preserve">Cargo: </w:t>
+      </w:r>
+      <w:proofErr w:type="spellStart"/>
+      <w:r>
+        <w:rPr>
+          <w:rFonts w:cs="Arial"/>
+          <w:szCs w:val="24"/>
+        </w:rPr>
+        <w:t>Cronometrista</w:t>
+      </w:r>
+      <w:proofErr w:type="spellEnd"/>
+    </w:p>
+    <w:p>
+      <w:pPr>
+        <w:rPr>
+          <w:rFonts w:cs="Arial"/>
+          <w:szCs w:val="24"/>
+        </w:rPr>
+      </w:pPr>
+      <w:r>
+        <w:rPr>
+          <w:rFonts w:cs="Arial"/>
+          <w:szCs w:val="24"/>
+        </w:rPr>
+        <w:t>Data: 05-10-2015</w:t>
+      </w:r>
+    </w:p>
+    <w:p>
+      <w:pPr>
+        <w:rPr>
+          <w:rFonts w:cs="Arial"/>
+          <w:szCs w:val="24"/>
+        </w:rPr>
+      </w:pPr>
+    </w:p>
+    <w:p>
+      <w:pPr>
+        <w:pStyle w:val="PargrafodaLista"/>
+        <w:numPr>
+          <w:ilvl w:val="0"/>
+          <w:numId w:val="3"/>
+        </w:numPr>
+        <w:spacing w:after="160"/>
+        <w:ind w:left="714" w:hanging="357"/>
+        <w:jc w:val="left"/>
+        <w:rPr>
+          <w:rFonts w:cs="Arial"/>
+          <w:szCs w:val="24"/>
+        </w:rPr>
+      </w:pPr>
+      <w:r>
+        <w:rPr>
+          <w:rFonts w:cs="Arial"/>
+          <w:szCs w:val="24"/>
+        </w:rPr>
+        <w:t xml:space="preserve">O que é cronometragem e </w:t>
+      </w:r>
+      <w:proofErr w:type="spellStart"/>
+      <w:r>
+        <w:rPr>
+          <w:rFonts w:cs="Arial"/>
+          <w:szCs w:val="24"/>
+        </w:rPr>
+        <w:t>cronoanálise</w:t>
+      </w:r>
+      <w:proofErr w:type="spellEnd"/>
+      <w:r>
+        <w:rPr>
+          <w:rFonts w:cs="Arial"/>
+          <w:szCs w:val="24"/>
+        </w:rPr>
+        <w:t>? Como elas se relacionam na indústria de confecção?</w:t>
+      </w:r>
+    </w:p>
+    <w:p>
+      <w:pPr>
+        <w:pStyle w:val="PargrafodaLista"/>
+        <w:spacing w:after="160"/>
+        <w:ind w:left="714"/>
+        <w:jc w:val="left"/>
+        <w:rPr>
+          <w:rFonts w:cs="Arial"/>
+          <w:szCs w:val="24"/>
+        </w:rPr>
+      </w:pPr>
+    </w:p>
+    <w:p>
+      <w:pPr>
+        <w:pStyle w:val="PargrafodaLista"/>
+        <w:numPr>
+          <w:ilvl w:val="0"/>
+          <w:numId w:val="3"/>
+        </w:numPr>
+        <w:spacing w:after="160"/>
+        <w:ind w:left="714" w:hanging="357"/>
+        <w:jc w:val="left"/>
+        <w:rPr>
+          <w:rFonts w:cs="Arial"/>
+          <w:szCs w:val="24"/>
+        </w:rPr>
+      </w:pPr>
+      <w:r>
+        <w:rPr>
+          <w:rFonts w:cs="Arial"/>
+          <w:szCs w:val="24"/>
+        </w:rPr>
+        <w:t xml:space="preserve">Como é feito o processo de </w:t>
+      </w:r>
+      <w:r>
+        <w:rPr>
+          <w:rFonts w:cs="Arial"/>
+          <w:szCs w:val="24"/>
+        </w:rPr>
+        <w:t>triagem de tempos</w:t>
+      </w:r>
+      <w:r>
+        <w:rPr>
+          <w:rFonts w:cs="Arial"/>
+          <w:szCs w:val="24"/>
+        </w:rPr>
+        <w:t>?</w:t>
+      </w:r>
+      <w:r>
+        <w:rPr>
+          <w:rFonts w:cs="Arial"/>
+          <w:szCs w:val="24"/>
+        </w:rPr>
+        <w:br/>
+      </w:r>
+    </w:p>
+    <w:p>
+      <w:pPr>
+        <w:pStyle w:val="PargrafodaLista"/>
+        <w:numPr>
+          <w:ilvl w:val="0"/>
+          <w:numId w:val="3"/>
+        </w:numPr>
+        <w:spacing w:after="160"/>
+        <w:ind w:left="714" w:hanging="357"/>
+        <w:jc w:val="left"/>
+        <w:rPr>
+          <w:rFonts w:cs="Arial"/>
+          <w:szCs w:val="24"/>
+        </w:rPr>
+      </w:pPr>
+      <w:r>
+        <w:rPr>
+          <w:rFonts w:cs="Arial"/>
+          <w:szCs w:val="24"/>
+        </w:rPr>
+        <w:t>Quais os requisitos mínimos para que o processo seja válido?</w:t>
+      </w:r>
+      <w:r>
+        <w:rPr>
+          <w:rFonts w:cs="Arial"/>
+          <w:szCs w:val="24"/>
+        </w:rPr>
+        <w:br/>
+      </w:r>
+    </w:p>
+    <w:p>
+      <w:pPr>
+        <w:pStyle w:val="PargrafodaLista"/>
+        <w:numPr>
+          <w:ilvl w:val="0"/>
+          <w:numId w:val="3"/>
+        </w:numPr>
+        <w:ind w:left="714" w:hanging="357"/>
+        <w:rPr>
+          <w:rFonts w:cs="Arial"/>
+          <w:szCs w:val="24"/>
+        </w:rPr>
+      </w:pPr>
+      <w:r>
+        <w:rPr>
+          <w:rFonts w:cs="Arial"/>
+          <w:szCs w:val="24"/>
+        </w:rPr>
+        <w:t>Quais operações são cronometradas?</w:t>
+      </w:r>
+      <w:r>
+        <w:rPr>
+          <w:rFonts w:cs="Arial"/>
+          <w:szCs w:val="24"/>
+        </w:rPr>
+        <w:t xml:space="preserve"> </w:t>
+      </w:r>
+    </w:p>
+    <w:p>
+      <w:pPr>
+        <w:pStyle w:val="PargrafodaLista"/>
+        <w:ind w:left="714"/>
+        <w:rPr>
+          <w:rFonts w:cs="Arial"/>
+          <w:szCs w:val="24"/>
+        </w:rPr>
+      </w:pPr>
+    </w:p>
+    <w:p>
+      <w:pPr>
+        <w:pStyle w:val="PargrafodaLista"/>
+        <w:numPr>
+          <w:ilvl w:val="0"/>
+          <w:numId w:val="3"/>
+        </w:numPr>
+        <w:spacing w:after="160"/>
+        <w:ind w:left="714" w:hanging="357"/>
+        <w:jc w:val="left"/>
+        <w:rPr>
+          <w:rFonts w:cs="Arial"/>
+          <w:szCs w:val="24"/>
+        </w:rPr>
+      </w:pPr>
+      <w:r>
+        <w:rPr>
+          <w:rFonts w:cs="Arial"/>
+          <w:szCs w:val="24"/>
+        </w:rPr>
+        <w:t>Existe diferenças no processo de cronometria entre as operações? Se sim, quais?</w:t>
+      </w:r>
+      <w:r>
+        <w:rPr>
+          <w:rFonts w:cs="Arial"/>
+          <w:szCs w:val="24"/>
+        </w:rPr>
+        <w:br/>
+      </w:r>
+    </w:p>
+    <w:p>
+      <w:pPr>
+        <w:pStyle w:val="PargrafodaLista"/>
+        <w:numPr>
+          <w:ilvl w:val="0"/>
+          <w:numId w:val="3"/>
+        </w:numPr>
+        <w:spacing w:after="160"/>
+        <w:ind w:left="714" w:hanging="357"/>
+        <w:jc w:val="left"/>
+      </w:pPr>
+      <w:r>
+        <w:rPr>
+          <w:rFonts w:cs="Arial"/>
+          <w:szCs w:val="24"/>
+        </w:rPr>
+        <w:t>Quais informações devem ser registradas do processo de cronometria de um produto?</w:t>
+      </w:r>
+      <w:r>
+        <w:rPr>
+          <w:rFonts w:cs="Arial"/>
+          <w:szCs w:val="24"/>
+        </w:rPr>
+        <w:br/>
+      </w:r>
+    </w:p>
+    <w:p>
+      <w:pPr>
+        <w:pStyle w:val="PargrafodaLista"/>
+        <w:numPr>
+          <w:ilvl w:val="0"/>
+          <w:numId w:val="3"/>
+        </w:numPr>
+        <w:ind w:left="714" w:hanging="357"/>
+      </w:pPr>
+      <w:r>
+        <w:t>Qual a finalidade do processo de cronometragem nesta indústria?</w:t>
+      </w:r>
+    </w:p>
+    <w:p>
+      <w:pPr>
+        <w:pStyle w:val="PargrafodaLista"/>
+        <w:ind w:left="714"/>
+      </w:pPr>
+    </w:p>
+    <w:p>
+      <w:pPr>
+        <w:pStyle w:val="PargrafodaLista"/>
+        <w:numPr>
+          <w:ilvl w:val="0"/>
+          <w:numId w:val="3"/>
+        </w:numPr>
+        <w:spacing w:after="160"/>
+        <w:ind w:left="714" w:hanging="357"/>
+        <w:jc w:val="left"/>
+        <w:rPr>
+          <w:rFonts w:cs="Arial"/>
+          <w:szCs w:val="24"/>
+        </w:rPr>
+      </w:pPr>
+      <w:r>
+        <w:rPr>
+          <w:rFonts w:cs="Arial"/>
+          <w:szCs w:val="24"/>
+        </w:rPr>
+        <w:t>Destes dados são originados algum relatório?</w:t>
+      </w:r>
+    </w:p>
+    <w:p>
+      <w:pPr>
+        <w:pStyle w:val="Ttulo1"/>
+        <w:numPr>
+          <w:ilvl w:val="0"/>
+          <w:numId w:val="0"/>
+        </w:numPr>
+        <w:jc w:val="center"/>
+      </w:pPr>
+      <w:r>
+        <w:br w:type="page"/>
+      </w:r>
+      <w:bookmarkStart w:id="47" w:name="_Ref454183211"/>
+      <w:r>
+        <w:lastRenderedPageBreak/>
+        <w:t>Apêndic</w:t>
+      </w:r>
+      <w:r>
+        <w:t xml:space="preserve">e </w:t>
+      </w:r>
+      <w:r>
+        <w:t>B</w:t>
+      </w:r>
+      <w:bookmarkEnd w:id="47"/>
+    </w:p>
+    <w:p>
+      <w:pPr>
+        <w:spacing w:after="160" w:line="259" w:lineRule="auto"/>
+        <w:jc w:val="center"/>
+        <w:rPr>
+          <w:b/>
+        </w:rPr>
+      </w:pPr>
+      <w:r>
+        <w:rPr>
+          <w:b/>
+        </w:rPr>
+        <w:t xml:space="preserve">Entrevista </w:t>
+      </w:r>
+      <w:r>
+        <w:rPr>
+          <w:b/>
+        </w:rPr>
+        <w:t>com setor gerencial</w:t>
+      </w:r>
+    </w:p>
+    <w:p>
+      <w:pPr>
+        <w:spacing w:after="160" w:line="259" w:lineRule="auto"/>
+        <w:jc w:val="left"/>
+      </w:pPr>
+    </w:p>
+    <w:p>
+      <w:pPr>
+        <w:rPr>
+          <w:rFonts w:cs="Arial"/>
+          <w:szCs w:val="24"/>
+        </w:rPr>
+      </w:pPr>
+      <w:r>
+        <w:rPr>
+          <w:rFonts w:cs="Arial"/>
+          <w:szCs w:val="24"/>
+        </w:rPr>
+        <w:t>Tema abordado</w:t>
+      </w:r>
+      <w:r>
+        <w:rPr>
+          <w:rFonts w:cs="Arial"/>
+          <w:szCs w:val="24"/>
+        </w:rPr>
+        <w:t xml:space="preserve">: Balanceamento </w:t>
+      </w:r>
+      <w:r>
+        <w:rPr>
+          <w:rFonts w:cs="Arial"/>
+          <w:szCs w:val="24"/>
+        </w:rPr>
+        <w:t>de linha de p</w:t>
+      </w:r>
+      <w:r>
+        <w:rPr>
+          <w:rFonts w:cs="Arial"/>
+          <w:szCs w:val="24"/>
+        </w:rPr>
+        <w:t xml:space="preserve">rodução em </w:t>
+      </w:r>
+      <w:r>
+        <w:rPr>
+          <w:rFonts w:cs="Arial"/>
+          <w:szCs w:val="24"/>
+        </w:rPr>
+        <w:t>arranjo físico c</w:t>
+      </w:r>
+      <w:r>
+        <w:rPr>
+          <w:rFonts w:cs="Arial"/>
+          <w:szCs w:val="24"/>
+        </w:rPr>
+        <w:t>elular.</w:t>
+      </w:r>
+    </w:p>
+    <w:p>
+      <w:pPr>
+        <w:rPr>
+          <w:rFonts w:cs="Arial"/>
+          <w:szCs w:val="24"/>
+        </w:rPr>
+      </w:pPr>
+      <w:r>
+        <w:rPr>
+          <w:rFonts w:cs="Arial"/>
+          <w:szCs w:val="24"/>
+        </w:rPr>
+        <w:t>Objetivo:</w:t>
+      </w:r>
+      <w:r>
+        <w:rPr>
+          <w:rFonts w:cs="Arial"/>
+          <w:szCs w:val="24"/>
+        </w:rPr>
+        <w:t xml:space="preserve"> Entender o processo de distribuição de carga produtiva para os operadores de um grupo de produção.</w:t>
+      </w:r>
+    </w:p>
+    <w:p>
+      <w:pPr>
+        <w:rPr>
+          <w:rFonts w:cs="Arial"/>
+          <w:szCs w:val="24"/>
+        </w:rPr>
+      </w:pPr>
+      <w:r>
+        <w:rPr>
+          <w:rFonts w:cs="Arial"/>
+          <w:szCs w:val="24"/>
+        </w:rPr>
+        <w:t>Entrevistado</w:t>
+      </w:r>
+      <w:r>
+        <w:rPr>
+          <w:rFonts w:cs="Arial"/>
+          <w:szCs w:val="24"/>
+        </w:rPr>
+        <w:t>s</w:t>
+      </w:r>
+      <w:r>
+        <w:rPr>
+          <w:rFonts w:cs="Arial"/>
+          <w:szCs w:val="24"/>
+        </w:rPr>
+        <w:t>:</w:t>
+      </w:r>
+      <w:r>
+        <w:rPr>
+          <w:rFonts w:cs="Arial"/>
+          <w:szCs w:val="24"/>
+        </w:rPr>
+        <w:t xml:space="preserve"> Kelly </w:t>
+      </w:r>
+      <w:proofErr w:type="spellStart"/>
+      <w:r>
+        <w:rPr>
+          <w:rFonts w:cs="Arial"/>
+          <w:szCs w:val="24"/>
+        </w:rPr>
+        <w:t>Prudencio</w:t>
+      </w:r>
+      <w:proofErr w:type="spellEnd"/>
+      <w:r>
+        <w:rPr>
+          <w:rFonts w:cs="Arial"/>
+          <w:szCs w:val="24"/>
+        </w:rPr>
+        <w:t xml:space="preserve"> Fernandes; </w:t>
+      </w:r>
+      <w:proofErr w:type="spellStart"/>
+      <w:r>
+        <w:rPr>
+          <w:rFonts w:cs="Arial"/>
+          <w:szCs w:val="24"/>
+        </w:rPr>
+        <w:t>Gleicy</w:t>
+      </w:r>
+      <w:proofErr w:type="spellEnd"/>
+      <w:r>
+        <w:rPr>
+          <w:rFonts w:cs="Arial"/>
+          <w:szCs w:val="24"/>
+        </w:rPr>
+        <w:t xml:space="preserve"> Elias de Jesus; Rose Aparecida.</w:t>
+      </w:r>
+    </w:p>
+    <w:p>
+      <w:pPr>
+        <w:rPr>
+          <w:rFonts w:cs="Arial"/>
+          <w:szCs w:val="24"/>
+        </w:rPr>
+      </w:pPr>
+      <w:r>
+        <w:rPr>
+          <w:rFonts w:cs="Arial"/>
+          <w:szCs w:val="24"/>
+        </w:rPr>
+        <w:t>Cargo: Distribuidores de produção</w:t>
+      </w:r>
+    </w:p>
+    <w:p>
+      <w:pPr>
+        <w:rPr>
+          <w:rFonts w:cs="Arial"/>
+          <w:szCs w:val="24"/>
+        </w:rPr>
+      </w:pPr>
+      <w:r>
+        <w:rPr>
+          <w:rFonts w:cs="Arial"/>
+          <w:szCs w:val="24"/>
+        </w:rPr>
+        <w:t>Data:</w:t>
+      </w:r>
+      <w:r>
+        <w:rPr>
+          <w:rFonts w:cs="Arial"/>
+          <w:szCs w:val="24"/>
+        </w:rPr>
+        <w:t xml:space="preserve"> 05-05-2016</w:t>
+      </w:r>
+    </w:p>
+    <w:p/>
+    <w:p>
+      <w:pPr>
+        <w:pStyle w:val="PargrafodaLista"/>
+        <w:numPr>
+          <w:ilvl w:val="0"/>
+          <w:numId w:val="4"/>
+        </w:numPr>
+        <w:ind w:left="714" w:hanging="357"/>
+        <w:jc w:val="left"/>
+      </w:pPr>
+      <w:r>
+        <w:t>O que é a carga produtiva?</w:t>
+      </w:r>
+    </w:p>
+    <w:p>
+      <w:pPr>
+        <w:pStyle w:val="PargrafodaLista"/>
+        <w:ind w:left="714"/>
+        <w:jc w:val="left"/>
+      </w:pPr>
+    </w:p>
+    <w:p>
+      <w:pPr>
+        <w:pStyle w:val="PargrafodaLista"/>
+        <w:numPr>
+          <w:ilvl w:val="0"/>
+          <w:numId w:val="4"/>
+        </w:numPr>
+        <w:ind w:left="714" w:hanging="357"/>
+        <w:jc w:val="left"/>
+      </w:pPr>
+      <w:r>
+        <w:t xml:space="preserve">O tempo cronometrado é utilizado na distribuição </w:t>
+      </w:r>
+      <w:r>
+        <w:t>da carga produtiva</w:t>
+      </w:r>
+      <w:r>
+        <w:t>?</w:t>
+      </w:r>
+      <w:r>
+        <w:t xml:space="preserve"> </w:t>
+      </w:r>
+      <w:r>
+        <w:br/>
+      </w:r>
+    </w:p>
+    <w:p>
+      <w:pPr>
+        <w:pStyle w:val="PargrafodaLista"/>
+        <w:numPr>
+          <w:ilvl w:val="0"/>
+          <w:numId w:val="4"/>
+        </w:numPr>
+        <w:ind w:left="714" w:hanging="357"/>
+        <w:jc w:val="left"/>
+      </w:pPr>
+      <w:r>
+        <w:t xml:space="preserve">Como é feito a distribuição </w:t>
+      </w:r>
+      <w:r>
+        <w:t>da carga produtiva</w:t>
+      </w:r>
+      <w:r>
+        <w:t xml:space="preserve"> para os trabalhadores da célula?</w:t>
+      </w:r>
+    </w:p>
+    <w:p>
+      <w:pPr>
+        <w:pStyle w:val="PargrafodaLista"/>
+        <w:ind w:left="714"/>
+        <w:jc w:val="left"/>
+      </w:pPr>
+    </w:p>
+    <w:p>
+      <w:pPr>
+        <w:pStyle w:val="PargrafodaLista"/>
+        <w:numPr>
+          <w:ilvl w:val="0"/>
+          <w:numId w:val="4"/>
+        </w:numPr>
+        <w:ind w:left="714" w:hanging="357"/>
+        <w:jc w:val="left"/>
+      </w:pPr>
+      <w:r>
+        <w:t>A distribuição da carga produtiva deve respeitar alguma regra pré-estabelecida?</w:t>
+      </w:r>
+      <w:r>
+        <w:br/>
+      </w:r>
+    </w:p>
+    <w:p>
+      <w:pPr>
+        <w:pStyle w:val="PargrafodaLista"/>
+        <w:numPr>
+          <w:ilvl w:val="0"/>
+          <w:numId w:val="4"/>
+        </w:numPr>
+        <w:ind w:left="714" w:hanging="357"/>
+        <w:jc w:val="left"/>
+      </w:pPr>
+      <w:r>
+        <w:t>São utilizados ferramentas ou relatórios que auxiliam na distribuição das tarefas?</w:t>
+      </w:r>
+    </w:p>
+    <w:p>
+      <w:pPr>
+        <w:pStyle w:val="PargrafodaLista"/>
+        <w:ind w:left="714"/>
+        <w:jc w:val="left"/>
+      </w:pPr>
+    </w:p>
+    <w:p>
+      <w:pPr>
+        <w:pStyle w:val="PargrafodaLista"/>
+        <w:numPr>
+          <w:ilvl w:val="0"/>
+          <w:numId w:val="4"/>
+        </w:numPr>
+        <w:ind w:left="714" w:hanging="357"/>
+        <w:jc w:val="left"/>
+      </w:pPr>
+      <w:r>
+        <w:t>Qual o critério para disposição das máquinas na linha de produção?</w:t>
+      </w:r>
+      <w:r>
+        <w:br/>
+      </w:r>
+    </w:p>
+    <w:p>
+      <w:pPr>
+        <w:pStyle w:val="PargrafodaLista"/>
+        <w:numPr>
+          <w:ilvl w:val="0"/>
+          <w:numId w:val="4"/>
+        </w:numPr>
+        <w:ind w:left="714" w:hanging="357"/>
+        <w:jc w:val="left"/>
+      </w:pPr>
+      <w:r>
+        <w:t>São utilizados softwares para auxiliar na distribuição das tarefas? Se sim, descreva o software, a etapa (risco, corte, costura, etc.) e a utilidade.</w:t>
+      </w:r>
+      <w:r>
+        <w:br/>
+      </w:r>
+    </w:p>
+    <w:p>
+      <w:pPr>
+        <w:pStyle w:val="PargrafodaLista"/>
+        <w:numPr>
+          <w:ilvl w:val="0"/>
+          <w:numId w:val="4"/>
+        </w:numPr>
+        <w:ind w:left="714" w:hanging="357"/>
+        <w:jc w:val="left"/>
+      </w:pPr>
+      <w:r>
+        <w:t>Quais relatórios são gerados a partir do seu trabalho?</w:t>
+      </w:r>
+    </w:p>
+    <w:p>
+      <w:pPr>
+        <w:rPr>
+          <w:rFonts w:cs="Arial"/>
+          <w:szCs w:val="24"/>
+        </w:rPr>
+      </w:pPr>
+      <w:r>
+        <w:rPr>
+          <w:rFonts w:cs="Arial"/>
+          <w:szCs w:val="24"/>
+        </w:rPr>
+        <w:lastRenderedPageBreak/>
+        <w:t xml:space="preserve"> </w:t>
+      </w:r>
+      <w:r>
+        <w:br w:type="page"/>
+      </w:r>
+    </w:p>
+    <w:p>
+      <w:pPr>
+        <w:pStyle w:val="Ttulo1"/>
+        <w:numPr>
+          <w:ilvl w:val="0"/>
+          <w:numId w:val="0"/>
+        </w:numPr>
+        <w:jc w:val="center"/>
+      </w:pPr>
+      <w:bookmarkStart w:id="48" w:name="_Ref454183214"/>
+      <w:r>
+        <w:lastRenderedPageBreak/>
+        <w:t>Apêndic</w:t>
+      </w:r>
+      <w:r>
+        <w:t xml:space="preserve">e </w:t>
+      </w:r>
+      <w:r>
+        <w:t>C</w:t>
+      </w:r>
+      <w:bookmarkEnd w:id="48"/>
+    </w:p>
+    <w:p>
+      <w:pPr>
+        <w:spacing w:after="160" w:line="259" w:lineRule="auto"/>
+        <w:jc w:val="center"/>
+        <w:rPr>
+          <w:b/>
+        </w:rPr>
+      </w:pPr>
+      <w:r>
+        <w:rPr>
+          <w:b/>
+        </w:rPr>
+        <w:t xml:space="preserve">Entrevista </w:t>
+      </w:r>
+      <w:r>
+        <w:rPr>
+          <w:b/>
+        </w:rPr>
+        <w:t>com setor estratégico</w:t>
+      </w:r>
+    </w:p>
+    <w:p>
+      <w:pPr>
+        <w:spacing w:after="160" w:line="259" w:lineRule="auto"/>
+        <w:jc w:val="left"/>
+      </w:pPr>
+    </w:p>
+    <w:p>
+      <w:pPr>
+        <w:rPr>
+          <w:rFonts w:cs="Arial"/>
+          <w:szCs w:val="24"/>
+        </w:rPr>
+      </w:pPr>
+      <w:r>
+        <w:rPr>
+          <w:rFonts w:cs="Arial"/>
+          <w:szCs w:val="24"/>
+        </w:rPr>
+        <w:t xml:space="preserve">Temas abordados: </w:t>
+      </w:r>
+      <w:r>
+        <w:rPr>
+          <w:rFonts w:cs="Arial"/>
+          <w:szCs w:val="24"/>
+        </w:rPr>
+        <w:t>Estratégia de Produção</w:t>
+      </w:r>
+      <w:r>
+        <w:rPr>
+          <w:rFonts w:cs="Arial"/>
+          <w:szCs w:val="24"/>
+        </w:rPr>
+        <w:t>.</w:t>
+      </w:r>
+    </w:p>
+    <w:p>
+      <w:pPr>
+        <w:rPr>
+          <w:rFonts w:cs="Arial"/>
+          <w:szCs w:val="24"/>
+        </w:rPr>
+      </w:pPr>
+      <w:r>
+        <w:rPr>
+          <w:rFonts w:cs="Arial"/>
+          <w:szCs w:val="24"/>
+        </w:rPr>
+        <w:t>Objetivo:</w:t>
+      </w:r>
+      <w:r>
+        <w:rPr>
+          <w:rFonts w:cs="Arial"/>
+          <w:szCs w:val="24"/>
+        </w:rPr>
+        <w:t xml:space="preserve"> Conhecer as prioridades de otimização da produção.</w:t>
+      </w:r>
+    </w:p>
+    <w:p>
+      <w:pPr>
+        <w:rPr>
+          <w:rFonts w:cs="Arial"/>
+          <w:szCs w:val="24"/>
+        </w:rPr>
+      </w:pPr>
+      <w:r>
+        <w:rPr>
+          <w:rFonts w:cs="Arial"/>
+          <w:szCs w:val="24"/>
+        </w:rPr>
+        <w:t>Entrevistado:</w:t>
+      </w:r>
+      <w:r>
+        <w:rPr>
+          <w:rFonts w:cs="Arial"/>
+          <w:szCs w:val="24"/>
+        </w:rPr>
+        <w:t xml:space="preserve"> Felipe Vieira</w:t>
+      </w:r>
+    </w:p>
+    <w:p>
+      <w:pPr>
+        <w:rPr>
+          <w:rFonts w:cs="Arial"/>
+          <w:szCs w:val="24"/>
+        </w:rPr>
+      </w:pPr>
+      <w:r>
+        <w:rPr>
+          <w:rFonts w:cs="Arial"/>
+          <w:szCs w:val="24"/>
+        </w:rPr>
+        <w:t>Cargo: Gestos de produção;</w:t>
+      </w:r>
+    </w:p>
+    <w:p>
+      <w:pPr>
+        <w:spacing w:after="160" w:line="259" w:lineRule="auto"/>
+        <w:jc w:val="left"/>
+        <w:rPr>
+          <w:rFonts w:cs="Arial"/>
+          <w:szCs w:val="24"/>
+        </w:rPr>
+      </w:pPr>
+      <w:r>
+        <w:rPr>
+          <w:rFonts w:cs="Arial"/>
+          <w:szCs w:val="24"/>
+        </w:rPr>
+        <w:t>Data:</w:t>
+      </w:r>
+      <w:r>
+        <w:rPr>
+          <w:rFonts w:cs="Arial"/>
+          <w:szCs w:val="24"/>
+        </w:rPr>
+        <w:t xml:space="preserve"> 05-05-2016</w:t>
+      </w:r>
+    </w:p>
+    <w:p>
+      <w:pPr>
+        <w:spacing w:after="160" w:line="259" w:lineRule="auto"/>
+        <w:jc w:val="left"/>
+        <w:rPr>
+          <w:rFonts w:cs="Arial"/>
+          <w:b/>
+          <w:szCs w:val="24"/>
+        </w:rPr>
+      </w:pPr>
+    </w:p>
+    <w:p>
+      <w:pPr>
+        <w:pStyle w:val="PargrafodaLista"/>
+        <w:numPr>
+          <w:ilvl w:val="0"/>
+          <w:numId w:val="2"/>
+        </w:numPr>
+        <w:spacing w:after="160" w:line="259" w:lineRule="auto"/>
+        <w:jc w:val="left"/>
+        <w:rPr>
+          <w:rFonts w:cs="Arial"/>
+          <w:szCs w:val="24"/>
+        </w:rPr>
+      </w:pPr>
+      <w:r>
+        <w:rPr>
+          <w:rFonts w:cs="Arial"/>
+          <w:szCs w:val="24"/>
+        </w:rPr>
+        <w:t>Em sua empresa, qual dos objetivos listados abaixo é uma necessidade atual? (Atribua notas de importância em uma escala de 1 a 5)</w:t>
+      </w:r>
+    </w:p>
+    <w:p>
+      <w:pPr>
+        <w:ind w:left="720"/>
+        <w:rPr>
+          <w:rFonts w:cs="Arial"/>
+          <w:szCs w:val="24"/>
+        </w:rPr>
+      </w:pPr>
+      <w:proofErr w:type="gramStart"/>
+      <w:r>
+        <w:rPr>
+          <w:rFonts w:cs="Arial"/>
+          <w:szCs w:val="24"/>
+        </w:rPr>
+        <w:t>(</w:t>
+      </w:r>
+      <w:r>
+        <w:rPr>
+          <w:rFonts w:cs="Arial"/>
+          <w:szCs w:val="24"/>
+        </w:rPr>
+        <w:t xml:space="preserve">  </w:t>
+      </w:r>
+      <w:r>
+        <w:rPr>
+          <w:rFonts w:cs="Arial"/>
+          <w:szCs w:val="24"/>
+        </w:rPr>
+        <w:t>)</w:t>
+      </w:r>
+      <w:proofErr w:type="gramEnd"/>
+      <w:r>
+        <w:rPr>
+          <w:rFonts w:cs="Arial"/>
+          <w:szCs w:val="24"/>
+        </w:rPr>
+        <w:t xml:space="preserve"> Reduzir Custos de Produção;</w:t>
+      </w:r>
+    </w:p>
+    <w:p>
+      <w:pPr>
+        <w:ind w:left="720"/>
+        <w:rPr>
+          <w:rFonts w:cs="Arial"/>
+          <w:szCs w:val="24"/>
+        </w:rPr>
+      </w:pPr>
+      <w:proofErr w:type="gramStart"/>
+      <w:r>
+        <w:rPr>
+          <w:rFonts w:cs="Arial"/>
+          <w:szCs w:val="24"/>
+        </w:rPr>
+        <w:t>(</w:t>
+      </w:r>
+      <w:r>
+        <w:rPr>
+          <w:rFonts w:cs="Arial"/>
+          <w:szCs w:val="24"/>
+        </w:rPr>
+        <w:t xml:space="preserve">  </w:t>
+      </w:r>
+      <w:r>
+        <w:rPr>
+          <w:rFonts w:cs="Arial"/>
+          <w:szCs w:val="24"/>
+        </w:rPr>
+        <w:t>)</w:t>
+      </w:r>
+      <w:proofErr w:type="gramEnd"/>
+      <w:r>
+        <w:rPr>
+          <w:rFonts w:cs="Arial"/>
+          <w:szCs w:val="24"/>
+        </w:rPr>
+        <w:t xml:space="preserve"> Reduzir Tempo de Produção;</w:t>
+      </w:r>
+    </w:p>
+    <w:p>
+      <w:pPr>
+        <w:ind w:left="720"/>
+        <w:rPr>
+          <w:rFonts w:cs="Arial"/>
+          <w:szCs w:val="24"/>
+        </w:rPr>
+      </w:pPr>
+      <w:proofErr w:type="gramStart"/>
+      <w:r>
+        <w:rPr>
+          <w:rFonts w:cs="Arial"/>
+          <w:szCs w:val="24"/>
+        </w:rPr>
+        <w:t xml:space="preserve">( </w:t>
+      </w:r>
+      <w:r>
+        <w:rPr>
+          <w:rFonts w:cs="Arial"/>
+          <w:szCs w:val="24"/>
+        </w:rPr>
+        <w:t xml:space="preserve"> </w:t>
+      </w:r>
+      <w:r>
+        <w:rPr>
+          <w:rFonts w:cs="Arial"/>
+          <w:szCs w:val="24"/>
+        </w:rPr>
+        <w:t>)</w:t>
+      </w:r>
+      <w:proofErr w:type="gramEnd"/>
+      <w:r>
+        <w:rPr>
+          <w:rFonts w:cs="Arial"/>
+          <w:szCs w:val="24"/>
+        </w:rPr>
+        <w:t xml:space="preserve"> </w:t>
+      </w:r>
+      <w:r>
+        <w:rPr>
+          <w:rFonts w:cs="Arial"/>
+          <w:szCs w:val="24"/>
+        </w:rPr>
+        <w:t>Distribuir igualmente a carga de trabalho entre os operadores.</w:t>
+      </w:r>
+    </w:p>
+    <w:p>
+      <w:pPr>
+        <w:ind w:left="720"/>
+        <w:rPr>
+          <w:rFonts w:cs="Arial"/>
+          <w:szCs w:val="24"/>
+        </w:rPr>
+      </w:pPr>
+      <w:proofErr w:type="gramStart"/>
+      <w:r>
+        <w:rPr>
+          <w:rFonts w:cs="Arial"/>
+          <w:szCs w:val="24"/>
+        </w:rPr>
+        <w:t>(</w:t>
+      </w:r>
+      <w:r>
+        <w:rPr>
+          <w:rFonts w:cs="Arial"/>
+          <w:szCs w:val="24"/>
+        </w:rPr>
+        <w:t xml:space="preserve">  </w:t>
+      </w:r>
+      <w:r>
+        <w:rPr>
+          <w:rFonts w:cs="Arial"/>
+          <w:szCs w:val="24"/>
+        </w:rPr>
+        <w:t>)</w:t>
+      </w:r>
+      <w:proofErr w:type="gramEnd"/>
+      <w:r>
+        <w:rPr>
+          <w:rFonts w:cs="Arial"/>
+          <w:szCs w:val="24"/>
+        </w:rPr>
+        <w:t xml:space="preserve"> Estimar adequadamente o prazo de entrega dos pedidos;</w:t>
+      </w:r>
+    </w:p>
+    <w:p>
+      <w:pPr>
+        <w:ind w:left="720"/>
+        <w:rPr>
+          <w:rFonts w:cs="Arial"/>
+          <w:szCs w:val="24"/>
+        </w:rPr>
+      </w:pPr>
+      <w:proofErr w:type="gramStart"/>
+      <w:r>
+        <w:rPr>
+          <w:rFonts w:cs="Arial"/>
+          <w:szCs w:val="24"/>
+        </w:rPr>
+        <w:t>(</w:t>
+      </w:r>
+      <w:r>
+        <w:rPr>
+          <w:rFonts w:cs="Arial"/>
+          <w:szCs w:val="24"/>
+        </w:rPr>
+        <w:t xml:space="preserve">  </w:t>
+      </w:r>
+      <w:r>
+        <w:rPr>
+          <w:rFonts w:cs="Arial"/>
+          <w:szCs w:val="24"/>
+        </w:rPr>
+        <w:t>)</w:t>
+      </w:r>
+      <w:proofErr w:type="gramEnd"/>
+      <w:r>
+        <w:rPr>
+          <w:rFonts w:cs="Arial"/>
+          <w:szCs w:val="24"/>
+        </w:rPr>
+        <w:t xml:space="preserve"> Reduzir Estoques</w:t>
+      </w:r>
+    </w:p>
+    <w:p>
+      <w:pPr>
+        <w:ind w:left="720"/>
+        <w:rPr>
+          <w:rFonts w:cs="Arial"/>
+          <w:szCs w:val="24"/>
+        </w:rPr>
+      </w:pPr>
+      <w:r>
+        <w:rPr>
+          <w:rFonts w:cs="Arial"/>
+          <w:szCs w:val="24"/>
+        </w:rPr>
+        <w:t>Outros. Quais? __________________________________</w:t>
+      </w:r>
+    </w:p>
+    <w:p>
+      <w:pPr>
+        <w:spacing w:after="160" w:line="259" w:lineRule="auto"/>
+        <w:jc w:val="left"/>
+        <w:rPr>
+          <w:rFonts w:cs="Arial"/>
+          <w:b/>
+          <w:szCs w:val="24"/>
+        </w:rPr>
+      </w:pPr>
+    </w:p>
+    <w:p>
+      <w:pPr>
+        <w:rPr>
+          <w:rFonts w:cs="Arial"/>
+        </w:rPr>
+      </w:pPr>
+      <w:r>
+        <w:rPr>
+          <w:rFonts w:cs="Arial"/>
+          <w:szCs w:val="24"/>
+        </w:rPr>
+        <w:t>Quais relatórios são necessários a nível estratégico?</w:t>
       </w:r>
     </w:p>
     <w:sectPr>
@@ -6903,6 +11039,95 @@
 <file path=word/numbering.xml><?xml version="1.0" encoding="utf-8"?>
 <w:numbering xmlns:wpc="http://schemas.microsoft.com/office/word/2010/wordprocessingCanvas" xmlns:mc="http://schemas.openxmlformats.org/markup-compatibility/2006" xmlns:o="urn:schemas-microsoft-com:office:office" xmlns:r="http://schemas.openxmlformats.org/officeDocument/2006/relationships" xmlns:m="http://schemas.openxmlformats.org/officeDocument/2006/math" xmlns:v="urn:schemas-microsoft-com:vml" xmlns:wp14="http://schemas.microsoft.com/office/word/2010/wordprocessingDrawing" xmlns:wp="http://schemas.openxmlformats.org/drawingml/2006/wordprocessingDrawing" xmlns:w10="urn:schemas-microsoft-com:office:word" xmlns:w="http://schemas.openxmlformats.org/wordprocessingml/2006/main" xmlns:w14="http://schemas.microsoft.com/office/word/2010/wordml" xmlns:w15="http://schemas.microsoft.com/office/word/2012/wordml" xmlns:wpg="http://schemas.microsoft.com/office/word/2010/wordprocessingGroup" xmlns:wpi="http://schemas.microsoft.com/office/word/2010/wordprocessingInk" xmlns:wne="http://schemas.microsoft.com/office/word/2006/wordml" xmlns:wps="http://schemas.microsoft.com/office/word/2010/wordprocessingShape" mc:Ignorable="w14 w15 wp14">
   <w:abstractNum w:abstractNumId="0" w15:restartNumberingAfterBreak="0">
+    <w:nsid w:val="042D56C2"/>
+    <w:multiLevelType w:val="hybridMultilevel"/>
+    <w:tmpl w:val="7DCEC988"/>
+    <w:lvl w:ilvl="0" w:tplc="225A5160">
+      <w:start w:val="1"/>
+      <w:numFmt w:val="decimal"/>
+      <w:lvlText w:val="%1)"/>
+      <w:lvlJc w:val="left"/>
+      <w:pPr>
+        <w:ind w:left="720" w:hanging="360"/>
+      </w:pPr>
+      <w:rPr>
+        <w:b w:val="0"/>
+      </w:rPr>
+    </w:lvl>
+    <w:lvl w:ilvl="1" w:tplc="04160019" w:tentative="1">
+      <w:start w:val="1"/>
+      <w:numFmt w:val="lowerLetter"/>
+      <w:lvlText w:val="%2."/>
+      <w:lvlJc w:val="left"/>
+      <w:pPr>
+        <w:ind w:left="1440" w:hanging="360"/>
+      </w:pPr>
+    </w:lvl>
+    <w:lvl w:ilvl="2" w:tplc="0416001B" w:tentative="1">
+      <w:start w:val="1"/>
+      <w:numFmt w:val="lowerRoman"/>
+      <w:lvlText w:val="%3."/>
+      <w:lvlJc w:val="right"/>
+      <w:pPr>
+        <w:ind w:left="2160" w:hanging="180"/>
+      </w:pPr>
+    </w:lvl>
+    <w:lvl w:ilvl="3" w:tplc="0416000F" w:tentative="1">
+      <w:start w:val="1"/>
+      <w:numFmt w:val="decimal"/>
+      <w:lvlText w:val="%4."/>
+      <w:lvlJc w:val="left"/>
+      <w:pPr>
+        <w:ind w:left="2880" w:hanging="360"/>
+      </w:pPr>
+    </w:lvl>
+    <w:lvl w:ilvl="4" w:tplc="04160019" w:tentative="1">
+      <w:start w:val="1"/>
+      <w:numFmt w:val="lowerLetter"/>
+      <w:lvlText w:val="%5."/>
+      <w:lvlJc w:val="left"/>
+      <w:pPr>
+        <w:ind w:left="3600" w:hanging="360"/>
+      </w:pPr>
+    </w:lvl>
+    <w:lvl w:ilvl="5" w:tplc="0416001B" w:tentative="1">
+      <w:start w:val="1"/>
+      <w:numFmt w:val="lowerRoman"/>
+      <w:lvlText w:val="%6."/>
+      <w:lvlJc w:val="right"/>
+      <w:pPr>
+        <w:ind w:left="4320" w:hanging="180"/>
+      </w:pPr>
+    </w:lvl>
+    <w:lvl w:ilvl="6" w:tplc="0416000F" w:tentative="1">
+      <w:start w:val="1"/>
+      <w:numFmt w:val="decimal"/>
+      <w:lvlText w:val="%7."/>
+      <w:lvlJc w:val="left"/>
+      <w:pPr>
+        <w:ind w:left="5040" w:hanging="360"/>
+      </w:pPr>
+    </w:lvl>
+    <w:lvl w:ilvl="7" w:tplc="04160019" w:tentative="1">
+      <w:start w:val="1"/>
+      <w:numFmt w:val="lowerLetter"/>
+      <w:lvlText w:val="%8."/>
+      <w:lvlJc w:val="left"/>
+      <w:pPr>
+        <w:ind w:left="5760" w:hanging="360"/>
+      </w:pPr>
+    </w:lvl>
+    <w:lvl w:ilvl="8" w:tplc="0416001B" w:tentative="1">
+      <w:start w:val="1"/>
+      <w:numFmt w:val="lowerRoman"/>
+      <w:lvlText w:val="%9."/>
+      <w:lvlJc w:val="right"/>
+      <w:pPr>
+        <w:ind w:left="6480" w:hanging="180"/>
+      </w:pPr>
+    </w:lvl>
+  </w:abstractNum>
+  <w:abstractNum w:abstractNumId="1" w15:restartNumberingAfterBreak="0">
     <w:nsid w:val="120B5D19"/>
     <w:multiLevelType w:val="multilevel"/>
     <w:tmpl w:val="04090025"/>
@@ -6997,7 +11222,194 @@
       </w:pPr>
     </w:lvl>
   </w:abstractNum>
+  <w:abstractNum w:abstractNumId="2" w15:restartNumberingAfterBreak="0">
+    <w:nsid w:val="6E46510A"/>
+    <w:multiLevelType w:val="hybridMultilevel"/>
+    <w:tmpl w:val="74C6457A"/>
+    <w:lvl w:ilvl="0" w:tplc="225A5160">
+      <w:start w:val="1"/>
+      <w:numFmt w:val="decimal"/>
+      <w:lvlText w:val="%1)"/>
+      <w:lvlJc w:val="left"/>
+      <w:pPr>
+        <w:ind w:left="720" w:hanging="360"/>
+      </w:pPr>
+      <w:rPr>
+        <w:b w:val="0"/>
+      </w:rPr>
+    </w:lvl>
+    <w:lvl w:ilvl="1" w:tplc="04160019" w:tentative="1">
+      <w:start w:val="1"/>
+      <w:numFmt w:val="lowerLetter"/>
+      <w:lvlText w:val="%2."/>
+      <w:lvlJc w:val="left"/>
+      <w:pPr>
+        <w:ind w:left="1440" w:hanging="360"/>
+      </w:pPr>
+    </w:lvl>
+    <w:lvl w:ilvl="2" w:tplc="0416001B" w:tentative="1">
+      <w:start w:val="1"/>
+      <w:numFmt w:val="lowerRoman"/>
+      <w:lvlText w:val="%3."/>
+      <w:lvlJc w:val="right"/>
+      <w:pPr>
+        <w:ind w:left="2160" w:hanging="180"/>
+      </w:pPr>
+    </w:lvl>
+    <w:lvl w:ilvl="3" w:tplc="0416000F" w:tentative="1">
+      <w:start w:val="1"/>
+      <w:numFmt w:val="decimal"/>
+      <w:lvlText w:val="%4."/>
+      <w:lvlJc w:val="left"/>
+      <w:pPr>
+        <w:ind w:left="2880" w:hanging="360"/>
+      </w:pPr>
+    </w:lvl>
+    <w:lvl w:ilvl="4" w:tplc="04160019" w:tentative="1">
+      <w:start w:val="1"/>
+      <w:numFmt w:val="lowerLetter"/>
+      <w:lvlText w:val="%5."/>
+      <w:lvlJc w:val="left"/>
+      <w:pPr>
+        <w:ind w:left="3600" w:hanging="360"/>
+      </w:pPr>
+    </w:lvl>
+    <w:lvl w:ilvl="5" w:tplc="0416001B" w:tentative="1">
+      <w:start w:val="1"/>
+      <w:numFmt w:val="lowerRoman"/>
+      <w:lvlText w:val="%6."/>
+      <w:lvlJc w:val="right"/>
+      <w:pPr>
+        <w:ind w:left="4320" w:hanging="180"/>
+      </w:pPr>
+    </w:lvl>
+    <w:lvl w:ilvl="6" w:tplc="0416000F" w:tentative="1">
+      <w:start w:val="1"/>
+      <w:numFmt w:val="decimal"/>
+      <w:lvlText w:val="%7."/>
+      <w:lvlJc w:val="left"/>
+      <w:pPr>
+        <w:ind w:left="5040" w:hanging="360"/>
+      </w:pPr>
+    </w:lvl>
+    <w:lvl w:ilvl="7" w:tplc="04160019" w:tentative="1">
+      <w:start w:val="1"/>
+      <w:numFmt w:val="lowerLetter"/>
+      <w:lvlText w:val="%8."/>
+      <w:lvlJc w:val="left"/>
+      <w:pPr>
+        <w:ind w:left="5760" w:hanging="360"/>
+      </w:pPr>
+    </w:lvl>
+    <w:lvl w:ilvl="8" w:tplc="0416001B" w:tentative="1">
+      <w:start w:val="1"/>
+      <w:numFmt w:val="lowerRoman"/>
+      <w:lvlText w:val="%9."/>
+      <w:lvlJc w:val="right"/>
+      <w:pPr>
+        <w:ind w:left="6480" w:hanging="180"/>
+      </w:pPr>
+    </w:lvl>
+  </w:abstractNum>
+  <w:abstractNum w:abstractNumId="3" w15:restartNumberingAfterBreak="0">
+    <w:nsid w:val="6FD46B50"/>
+    <w:multiLevelType w:val="hybridMultilevel"/>
+    <w:tmpl w:val="7F321E3C"/>
+    <w:lvl w:ilvl="0" w:tplc="225A5160">
+      <w:start w:val="1"/>
+      <w:numFmt w:val="decimal"/>
+      <w:lvlText w:val="%1)"/>
+      <w:lvlJc w:val="left"/>
+      <w:pPr>
+        <w:ind w:left="720" w:hanging="360"/>
+      </w:pPr>
+      <w:rPr>
+        <w:b w:val="0"/>
+      </w:rPr>
+    </w:lvl>
+    <w:lvl w:ilvl="1" w:tplc="04160019" w:tentative="1">
+      <w:start w:val="1"/>
+      <w:numFmt w:val="lowerLetter"/>
+      <w:lvlText w:val="%2."/>
+      <w:lvlJc w:val="left"/>
+      <w:pPr>
+        <w:ind w:left="1440" w:hanging="360"/>
+      </w:pPr>
+    </w:lvl>
+    <w:lvl w:ilvl="2" w:tplc="0416001B" w:tentative="1">
+      <w:start w:val="1"/>
+      <w:numFmt w:val="lowerRoman"/>
+      <w:lvlText w:val="%3."/>
+      <w:lvlJc w:val="right"/>
+      <w:pPr>
+        <w:ind w:left="2160" w:hanging="180"/>
+      </w:pPr>
+    </w:lvl>
+    <w:lvl w:ilvl="3" w:tplc="0416000F" w:tentative="1">
+      <w:start w:val="1"/>
+      <w:numFmt w:val="decimal"/>
+      <w:lvlText w:val="%4."/>
+      <w:lvlJc w:val="left"/>
+      <w:pPr>
+        <w:ind w:left="2880" w:hanging="360"/>
+      </w:pPr>
+    </w:lvl>
+    <w:lvl w:ilvl="4" w:tplc="04160019" w:tentative="1">
+      <w:start w:val="1"/>
+      <w:numFmt w:val="lowerLetter"/>
+      <w:lvlText w:val="%5."/>
+      <w:lvlJc w:val="left"/>
+      <w:pPr>
+        <w:ind w:left="3600" w:hanging="360"/>
+      </w:pPr>
+    </w:lvl>
+    <w:lvl w:ilvl="5" w:tplc="0416001B" w:tentative="1">
+      <w:start w:val="1"/>
+      <w:numFmt w:val="lowerRoman"/>
+      <w:lvlText w:val="%6."/>
+      <w:lvlJc w:val="right"/>
+      <w:pPr>
+        <w:ind w:left="4320" w:hanging="180"/>
+      </w:pPr>
+    </w:lvl>
+    <w:lvl w:ilvl="6" w:tplc="0416000F" w:tentative="1">
+      <w:start w:val="1"/>
+      <w:numFmt w:val="decimal"/>
+      <w:lvlText w:val="%7."/>
+      <w:lvlJc w:val="left"/>
+      <w:pPr>
+        <w:ind w:left="5040" w:hanging="360"/>
+      </w:pPr>
+    </w:lvl>
+    <w:lvl w:ilvl="7" w:tplc="04160019" w:tentative="1">
+      <w:start w:val="1"/>
+      <w:numFmt w:val="lowerLetter"/>
+      <w:lvlText w:val="%8."/>
+      <w:lvlJc w:val="left"/>
+      <w:pPr>
+        <w:ind w:left="5760" w:hanging="360"/>
+      </w:pPr>
+    </w:lvl>
+    <w:lvl w:ilvl="8" w:tplc="0416001B" w:tentative="1">
+      <w:start w:val="1"/>
+      <w:numFmt w:val="lowerRoman"/>
+      <w:lvlText w:val="%9."/>
+      <w:lvlJc w:val="right"/>
+      <w:pPr>
+        <w:ind w:left="6480" w:hanging="180"/>
+      </w:pPr>
+    </w:lvl>
+  </w:abstractNum>
   <w:num w:numId="1">
+    <w:abstractNumId w:val="1"/>
+  </w:num>
+  <w:num w:numId="2">
+    <w:abstractNumId w:val="2"/>
+  </w:num>
+  <w:num w:numId="3">
+    <w:abstractNumId w:val="3"/>
+  </w:num>
+  <w:num w:numId="4">
     <w:abstractNumId w:val="0"/>
   </w:num>
 </w:numbering>
@@ -7904,6 +12316,17 @@
         <w:tab w:val="right" w:leader="dot" w:pos="9395"/>
       </w:tabs>
       <w:spacing w:after="100"/>
+    </w:pPr>
+  </w:style>
+  <w:style w:type="paragraph" w:styleId="PargrafodaLista">
+    <w:name w:val="List Paragraph"/>
+    <w:basedOn w:val="Normal"/>
+    <w:uiPriority w:val="34"/>
+    <w:qFormat/>
+    <w:rsid w:val="002F750A"/>
+    <w:pPr>
+      <w:ind w:left="720"/>
+      <w:contextualSpacing/>
     </w:pPr>
   </w:style>
 </w:styles>
@@ -9968,7 +14391,7 @@
 </file>
 
 <file path=customXml/itemProps1.xml><?xml version="1.0" encoding="utf-8"?>
-<ds:datastoreItem xmlns:ds="http://schemas.openxmlformats.org/officeDocument/2006/customXml" ds:itemID="{DCBAAF04-2708-419F-BD81-3FBBBF753DC0}">
+<ds:datastoreItem xmlns:ds="http://schemas.openxmlformats.org/officeDocument/2006/customXml" ds:itemID="{9DD1AC99-DDA6-4E8E-88F2-4BA381BBBCE4}">
   <ds:schemaRefs>
     <ds:schemaRef ds:uri="http://schemas.openxmlformats.org/officeDocument/2006/bibliography"/>
   </ds:schemaRefs>

</xml_diff>